<commit_message>
changes lex + stack
</commit_message>
<xml_diff>
--- a/dokumentace.docx
+++ b/dokumentace.docx
@@ -590,40 +590,49 @@
           <w:sz w:val="24"/>
         </w:rPr>
       </w:pPr>
-      <w:proofErr w:type="gramStart"/>
       <w:r>
         <w:rPr>
           <w:rFonts w:ascii="Times New Roman" w:hAnsi="Times New Roman" w:cs="Times New Roman"/>
           <w:b/>
           <w:sz w:val="24"/>
         </w:rPr>
-        <w:t>Rozšíření:</w:t>
-      </w:r>
-      <w:r>
-        <w:rPr>
-          <w:rFonts w:ascii="Times New Roman" w:hAnsi="Times New Roman" w:cs="Times New Roman"/>
-          <w:b/>
-          <w:sz w:val="24"/>
-        </w:rPr>
+        <w:t xml:space="preserve">Rozšíření: </w:t>
+      </w:r>
+      <w:r>
+        <w:t xml:space="preserve">FUNEXP, </w:t>
+      </w:r>
+      <w:r>
+        <w:t>SIMPLE</w:t>
+      </w:r>
+      <w:r>
+        <w:t>,</w:t>
+      </w:r>
+      <w:r>
         <w:t xml:space="preserve"> </w:t>
       </w:r>
       <w:r>
-        <w:rPr>
-          <w:rFonts w:ascii="Times New Roman" w:hAnsi="Times New Roman" w:cs="Times New Roman"/>
-          <w:b/>
-          <w:sz w:val="24"/>
-        </w:rPr>
-        <w:t>.</w:t>
-      </w:r>
-      <w:r>
-        <w:rPr>
-          <w:rFonts w:ascii="Times New Roman" w:hAnsi="Times New Roman" w:cs="Times New Roman"/>
-          <w:b/>
-          <w:sz w:val="24"/>
-        </w:rPr>
-        <w:t>..</w:t>
-      </w:r>
-      <w:proofErr w:type="gramEnd"/>
+        <w:t>(</w:t>
+      </w:r>
+      <w:r>
+        <w:t>BOOLOP</w:t>
+      </w:r>
+      <w:r>
+        <w:t>),</w:t>
+      </w:r>
+      <w:bookmarkStart w:id="0" w:name="_GoBack"/>
+      <w:bookmarkEnd w:id="0"/>
+      <w:r>
+        <w:t xml:space="preserve"> </w:t>
+      </w:r>
+      <w:r>
+        <w:t xml:space="preserve"> (</w:t>
+      </w:r>
+      <w:r>
+        <w:t>UNARY</w:t>
+      </w:r>
+      <w:r>
+        <w:t>)</w:t>
+      </w:r>
     </w:p>
     <w:p>
       <w:pPr>
@@ -641,8 +650,6 @@
         </w:rPr>
         <w:t>11</w:t>
       </w:r>
-      <w:bookmarkStart w:id="0" w:name="_GoBack"/>
-      <w:bookmarkEnd w:id="0"/>
       <w:r>
         <w:rPr>
           <w:rFonts w:ascii="Times New Roman" w:hAnsi="Times New Roman" w:cs="Times New Roman"/>
@@ -664,6 +671,16 @@
         </w:rPr>
         <w:t xml:space="preserve"> 2016</w:t>
       </w:r>
+    </w:p>
+    <w:p>
+      <w:pPr>
+        <w:ind w:firstLine="708"/>
+        <w:jc w:val="right"/>
+        <w:rPr>
+          <w:rFonts w:ascii="Times New Roman" w:hAnsi="Times New Roman" w:cs="Times New Roman"/>
+          <w:sz w:val="24"/>
+        </w:rPr>
+      </w:pPr>
     </w:p>
     <w:sectPr>
       <w:footerReference w:type="even" r:id="rId8"/>

</xml_diff>

<commit_message>
Rozpracovaná dokumentace, zatím jen textová část
</commit_message>
<xml_diff>
--- a/dokumentace.docx
+++ b/dokumentace.docx
@@ -411,6 +411,7 @@
           <w:color w:val="00000A"/>
         </w:rPr>
       </w:pPr>
+      <w:bookmarkStart w:id="0" w:name="__DdeLink__124_649382206"/>
       <w:r>
         <w:rPr>
           <w:rFonts w:cs="Times New Roman" w:ascii="Times New Roman" w:hAnsi="Times New Roman"/>
@@ -505,6 +506,7 @@
           <w:color w:val="00000A"/>
         </w:rPr>
       </w:pPr>
+      <w:bookmarkStart w:id="1" w:name="__DdeLink__124_649382206"/>
       <w:r>
         <w:rPr>
           <w:rFonts w:cs="Times New Roman" w:ascii="Times New Roman" w:hAnsi="Times New Roman"/>
@@ -516,6 +518,15 @@
         <w:tab/>
         <w:tab/>
         <w:t>xmolit00</w:t>
+      </w:r>
+      <w:bookmarkEnd w:id="1"/>
+      <w:r>
+        <w:rPr>
+          <w:rFonts w:cs="Times New Roman" w:ascii="Times New Roman" w:hAnsi="Times New Roman"/>
+          <w:color w:val="00000A"/>
+          <w:sz w:val="24"/>
+          <w:szCs w:val="24"/>
+        </w:rPr>
         <w:tab/>
         <w:tab/>
       </w:r>
@@ -542,12 +553,7 @@
     <w:p>
       <w:pPr>
         <w:pStyle w:val="Normal"/>
-        <w:rPr>
-          <w:rFonts w:ascii="Times New Roman" w:hAnsi="Times New Roman" w:cs="Times New Roman"/>
-          <w:b/>
-          <w:b/>
-          <w:sz w:val="24"/>
-        </w:rPr>
+        <w:rPr/>
       </w:pPr>
       <w:r>
         <w:rPr>
@@ -563,16 +569,21 @@
           <w:sz w:val="24"/>
           <w:szCs w:val="24"/>
         </w:rPr>
-        <w:t>FUNEXP, SIMPLE, (BOOLOP),</w:t>
-      </w:r>
-      <w:bookmarkStart w:id="0" w:name="_GoBack"/>
-      <w:bookmarkEnd w:id="0"/>
-      <w:r>
-        <w:rPr>
-          <w:sz w:val="24"/>
-          <w:szCs w:val="24"/>
-        </w:rPr>
-        <w:t xml:space="preserve">  (UNARY)</w:t>
+        <w:t>U</w:t>
+      </w:r>
+      <w:r>
+        <w:rPr>
+          <w:sz w:val="24"/>
+          <w:szCs w:val="24"/>
+        </w:rPr>
+        <w:t>NARY, BASE, FU</w:t>
+      </w:r>
+      <w:r>
+        <w:rPr>
+          <w:sz w:val="24"/>
+          <w:szCs w:val="24"/>
+        </w:rPr>
+        <w:t>NEXP, SIMPLE, BOOLOP</w:t>
       </w:r>
     </w:p>
     <w:p>
@@ -580,10 +591,7 @@
         <w:pStyle w:val="Normal"/>
         <w:ind w:firstLine="708"/>
         <w:jc w:val="right"/>
-        <w:rPr>
-          <w:sz w:val="24"/>
-          <w:szCs w:val="24"/>
-        </w:rPr>
+        <w:rPr/>
       </w:pPr>
       <w:r>
         <w:rPr>
@@ -591,7 +599,15 @@
           <w:sz w:val="24"/>
           <w:szCs w:val="24"/>
         </w:rPr>
-        <w:t>11. říjen 2016</w:t>
+        <w:t>7. 12.</w:t>
+      </w:r>
+      <w:r>
+        <w:rPr>
+          <w:rFonts w:cs="Times New Roman" w:ascii="Times New Roman" w:hAnsi="Times New Roman"/>
+          <w:sz w:val="24"/>
+          <w:szCs w:val="24"/>
+        </w:rPr>
+        <w:t xml:space="preserve"> 2016</w:t>
       </w:r>
     </w:p>
     <w:p>
@@ -647,17 +663,7 @@
           <w:sz w:val="24"/>
           <w:szCs w:val="24"/>
         </w:rPr>
-        <w:t xml:space="preserve">Tato dokumentace popisuje implementaci interpretu imperativního jazyka IFJ16, který je zjednodušenou podmnožinou jazyka Java SE 8. </w:t>
-      </w:r>
-      <w:r>
-        <w:rPr>
-          <w:rFonts w:ascii="Times New Roman" w:hAnsi="Times New Roman"/>
-          <w:b w:val="false"/>
-          <w:bCs w:val="false"/>
-          <w:sz w:val="24"/>
-          <w:szCs w:val="24"/>
-        </w:rPr>
-        <w:t xml:space="preserve">Implementován je v jazyce C. </w:t>
+        <w:t xml:space="preserve">Tato dokumentace popisuje implementaci interpretu imperativního jazyka IFJ16, který je zjednodušenou podmnožinou jazyka Java SE 8. Implementován je v jazyce C. </w:t>
       </w:r>
     </w:p>
     <w:p>
@@ -675,7 +681,27 @@
           <w:sz w:val="24"/>
           <w:szCs w:val="24"/>
         </w:rPr>
-        <w:t>Interpret načte zdrojový soubor v jazyce IFJ16 a následně kontroluje, zdali v něm nejsou lexikální, syntaktické nebo sémantické chyby a během interpretace se kontroluje, zdali nenastanou běhové chyby. V případě nalezení chyby nebo projevení nějaké interní chyby interpretu, vypíše na standardní chybový výstup chybovou hlášku a ukončí se s návratovou hodnotou dané chyby.</w:t>
+        <w:t xml:space="preserve">Interpret načte zdrojový soubor v jazyce IFJ16 a následně kontroluje, zdali v něm nejsou lexikální, syntaktické nebo sémantické chyby a během interpretace se kontroluje, zdali nenastanou běhové chyby. V případě nalezení chyby nebo projevení nějaké interní chyby interpretu, </w:t>
+      </w:r>
+      <w:r>
+        <w:rPr>
+          <w:rFonts w:ascii="Times New Roman" w:hAnsi="Times New Roman"/>
+          <w:b w:val="false"/>
+          <w:bCs w:val="false"/>
+          <w:sz w:val="24"/>
+          <w:szCs w:val="24"/>
+        </w:rPr>
+        <w:t xml:space="preserve">interpret </w:t>
+      </w:r>
+      <w:r>
+        <w:rPr>
+          <w:rFonts w:ascii="Times New Roman" w:hAnsi="Times New Roman"/>
+          <w:b w:val="false"/>
+          <w:bCs w:val="false"/>
+          <w:sz w:val="24"/>
+          <w:szCs w:val="24"/>
+        </w:rPr>
+        <w:t>vypíše na standardní chybový výstup chybovou hlášku a ukončí se s návratovou hodnotou dané chyby.</w:t>
       </w:r>
     </w:p>
     <w:p>
@@ -693,27 +719,7 @@
           <w:sz w:val="24"/>
           <w:szCs w:val="24"/>
         </w:rPr>
-        <w:t xml:space="preserve">Jsou zde popsány implementace modulů, použité algoritmy a také diagram konečného automatu použitého v lexikální analýze, a </w:t>
-      </w:r>
-      <w:r>
-        <w:rPr>
-          <w:rFonts w:ascii="Times New Roman" w:hAnsi="Times New Roman"/>
-          <w:b w:val="false"/>
-          <w:bCs w:val="false"/>
-          <w:sz w:val="24"/>
-          <w:szCs w:val="24"/>
-        </w:rPr>
-        <w:t xml:space="preserve">také </w:t>
-      </w:r>
-      <w:r>
-        <w:rPr>
-          <w:rFonts w:ascii="Times New Roman" w:hAnsi="Times New Roman"/>
-          <w:b w:val="false"/>
-          <w:bCs w:val="false"/>
-          <w:sz w:val="24"/>
-          <w:szCs w:val="24"/>
-        </w:rPr>
-        <w:t>LL-gramatika a precedenční tabulka, které byly použity v syntaktické analýze.</w:t>
+        <w:t>Jsou zde popsány implementace modulů, použité algoritmy a také diagram konečného automatu použitého v lexikální analýze, a také LL-gramatika a precedenční tabulka, které byly použity v syntaktické analýze.</w:t>
       </w:r>
     </w:p>
     <w:p>
@@ -889,8 +895,628 @@
           <w:sz w:val="36"/>
           <w:szCs w:val="36"/>
         </w:rPr>
-        <w:t>5</w:t>
-      </w:r>
+        <w:t>5. Implementace modulů a algoritmů</w:t>
+      </w:r>
+    </w:p>
+    <w:p>
+      <w:pPr>
+        <w:pStyle w:val="Normal"/>
+        <w:ind w:hanging="0"/>
+        <w:jc w:val="left"/>
+        <w:rPr/>
+      </w:pPr>
+      <w:r>
+        <w:rPr>
+          <w:rFonts w:ascii="Times New Roman" w:hAnsi="Times New Roman"/>
+          <w:b/>
+          <w:bCs/>
+          <w:sz w:val="28"/>
+          <w:szCs w:val="28"/>
+        </w:rPr>
+        <w:t>5.1 Lexikální analýza</w:t>
+      </w:r>
+    </w:p>
+    <w:p>
+      <w:pPr>
+        <w:pStyle w:val="Normal"/>
+        <w:ind w:hanging="0"/>
+        <w:jc w:val="left"/>
+        <w:rPr/>
+      </w:pPr>
+      <w:r>
+        <w:rPr>
+          <w:rFonts w:ascii="Times New Roman" w:hAnsi="Times New Roman"/>
+          <w:b w:val="false"/>
+          <w:bCs w:val="false"/>
+          <w:sz w:val="24"/>
+          <w:szCs w:val="24"/>
+        </w:rPr>
+        <w:t xml:space="preserve">Lexikální analýza je implementována pomocí konečného automatu. Začíná se vždy v počátečním stavu a v závislosti na načteném znaku </w:t>
+      </w:r>
+      <w:r>
+        <w:rPr>
+          <w:rFonts w:ascii="Times New Roman" w:hAnsi="Times New Roman"/>
+          <w:b w:val="false"/>
+          <w:bCs w:val="false"/>
+          <w:sz w:val="24"/>
+          <w:szCs w:val="24"/>
+        </w:rPr>
+        <w:t>ze zdrojového souboru</w:t>
+      </w:r>
+      <w:r>
+        <w:rPr>
+          <w:rFonts w:ascii="Times New Roman" w:hAnsi="Times New Roman"/>
+          <w:b w:val="false"/>
+          <w:bCs w:val="false"/>
+          <w:sz w:val="24"/>
+          <w:szCs w:val="24"/>
+        </w:rPr>
+        <w:t xml:space="preserve"> se konečný automat posune do dalšího stavu, kde se již kontroluje na základě načtení následujících znaků, zdali je konkrétní lexém napsán správně.</w:t>
+      </w:r>
+    </w:p>
+    <w:p>
+      <w:pPr>
+        <w:pStyle w:val="Normal"/>
+        <w:ind w:hanging="0"/>
+        <w:jc w:val="left"/>
+        <w:rPr/>
+      </w:pPr>
+      <w:r>
+        <w:rPr>
+          <w:rFonts w:ascii="Times New Roman" w:hAnsi="Times New Roman"/>
+          <w:b w:val="false"/>
+          <w:bCs w:val="false"/>
+          <w:sz w:val="24"/>
+          <w:szCs w:val="24"/>
+        </w:rPr>
+        <w:t xml:space="preserve">Pokud je načten znak, který do daného lexému nepatří nebo se jedná o neočekávaný znak, jde o chybu a program je ukončen s návratovou hodnotou 1. </w:t>
+      </w:r>
+    </w:p>
+    <w:p>
+      <w:pPr>
+        <w:pStyle w:val="Normal"/>
+        <w:ind w:hanging="0"/>
+        <w:jc w:val="left"/>
+        <w:rPr/>
+      </w:pPr>
+      <w:r>
+        <w:rPr>
+          <w:rFonts w:ascii="Times New Roman" w:hAnsi="Times New Roman"/>
+          <w:b w:val="false"/>
+          <w:bCs w:val="false"/>
+          <w:sz w:val="24"/>
+          <w:szCs w:val="24"/>
+        </w:rPr>
+        <w:t>U komentářů se kontroluje, zdali jsou korektně zapsány, u víceřádkových i ukončeny.</w:t>
+      </w:r>
+    </w:p>
+    <w:p>
+      <w:pPr>
+        <w:pStyle w:val="Normal"/>
+        <w:ind w:hanging="0"/>
+        <w:jc w:val="left"/>
+        <w:rPr/>
+      </w:pPr>
+      <w:r>
+        <w:rPr>
+          <w:rFonts w:ascii="Times New Roman" w:hAnsi="Times New Roman"/>
+          <w:b w:val="false"/>
+          <w:bCs w:val="false"/>
+          <w:sz w:val="24"/>
+          <w:szCs w:val="24"/>
+        </w:rPr>
+        <w:t>Po přečtení a zpracování celého lexému, teď již tokenu, je tento token předán syntaktickému analyzátoru k syntaktické a sémantické analýze.</w:t>
+      </w:r>
+    </w:p>
+    <w:p>
+      <w:pPr>
+        <w:pStyle w:val="Normal"/>
+        <w:ind w:hanging="0"/>
+        <w:jc w:val="left"/>
+        <w:rPr>
+          <w:rFonts w:ascii="Times New Roman" w:hAnsi="Times New Roman"/>
+        </w:rPr>
+      </w:pPr>
+      <w:r>
+        <w:rPr>
+          <w:rFonts w:ascii="Times New Roman" w:hAnsi="Times New Roman"/>
+        </w:rPr>
+      </w:r>
+    </w:p>
+    <w:p>
+      <w:pPr>
+        <w:pStyle w:val="Normal"/>
+        <w:ind w:hanging="0"/>
+        <w:jc w:val="left"/>
+        <w:rPr/>
+      </w:pPr>
+      <w:r>
+        <w:rPr>
+          <w:rFonts w:ascii="Times New Roman" w:hAnsi="Times New Roman"/>
+          <w:b/>
+          <w:bCs/>
+          <w:sz w:val="28"/>
+          <w:szCs w:val="28"/>
+        </w:rPr>
+        <w:t>5.2 Syntaktická a sémantická analýza</w:t>
+      </w:r>
+    </w:p>
+    <w:p>
+      <w:pPr>
+        <w:pStyle w:val="Normal"/>
+        <w:ind w:hanging="0"/>
+        <w:jc w:val="left"/>
+        <w:rPr/>
+      </w:pPr>
+      <w:r>
+        <w:rPr>
+          <w:rFonts w:ascii="Times New Roman" w:hAnsi="Times New Roman"/>
+        </w:rPr>
+        <w:t>Syntaktický analyzátor volá funkci get_token, která se nachází v modulu scanner s implementací lexikální analýzy, a tato funkce předá syntaktickému analyzátoru token, který získá ze zdrojového souboru.</w:t>
+      </w:r>
+    </w:p>
+    <w:p>
+      <w:pPr>
+        <w:pStyle w:val="Normal"/>
+        <w:ind w:hanging="0"/>
+        <w:jc w:val="left"/>
+        <w:rPr/>
+      </w:pPr>
+      <w:r>
+        <w:rPr>
+          <w:rFonts w:ascii="Times New Roman" w:hAnsi="Times New Roman"/>
+        </w:rPr>
+        <w:t>Nejdříve jsou získány globální proměnné a funkce a jejich identifikátory a informace o nich, jako jsou např. parametry u funkce, jsou uloženy do globální tabulky symbolů. Lokální proměnné se ukládají pak do lokálních tabulek symbolů konkrétních funkcí.</w:t>
+      </w:r>
+    </w:p>
+    <w:p>
+      <w:pPr>
+        <w:pStyle w:val="Normal"/>
+        <w:ind w:hanging="0"/>
+        <w:jc w:val="left"/>
+        <w:rPr>
+          <w:rFonts w:ascii="Times New Roman" w:hAnsi="Times New Roman"/>
+        </w:rPr>
+      </w:pPr>
+      <w:r>
+        <w:rPr>
+          <w:rFonts w:ascii="Times New Roman" w:hAnsi="Times New Roman"/>
+        </w:rPr>
+        <w:t>Správná syntaxe zdrojového programu se ověřuje rekurzivním postupem za použití LL-gramatiky a precedenční tabulky. Zpracování výrazů je prováděno metodou zdola nahoru podle precedenční tabulky.</w:t>
+      </w:r>
+    </w:p>
+    <w:p>
+      <w:pPr>
+        <w:pStyle w:val="Normal"/>
+        <w:ind w:hanging="0"/>
+        <w:jc w:val="left"/>
+        <w:rPr>
+          <w:rFonts w:ascii="Times New Roman" w:hAnsi="Times New Roman"/>
+        </w:rPr>
+      </w:pPr>
+      <w:r>
+        <w:rPr>
+          <w:rFonts w:ascii="Times New Roman" w:hAnsi="Times New Roman"/>
+        </w:rPr>
+        <w:t>Během sémantické analýzy dochází dle potřeby k přetypování proměnných a ke kontrole typů proměnných, návratových hodnot z funkcí, kontrola typů u parametrů funkcí apod. V případě chyby v této části analýzy je návratová hodnota 3, 4 nebo 6.</w:t>
+      </w:r>
+    </w:p>
+    <w:p>
+      <w:pPr>
+        <w:pStyle w:val="Normal"/>
+        <w:ind w:hanging="0"/>
+        <w:jc w:val="left"/>
+        <w:rPr>
+          <w:rFonts w:ascii="Times New Roman" w:hAnsi="Times New Roman"/>
+        </w:rPr>
+      </w:pPr>
+      <w:r>
+        <w:rPr>
+          <w:rFonts w:ascii="Times New Roman" w:hAnsi="Times New Roman"/>
+        </w:rPr>
+        <w:t>V případě bezchybné analýzy vzniká tříadresný kód, který se ukládá do instrukčního listu.</w:t>
+      </w:r>
+    </w:p>
+    <w:p>
+      <w:pPr>
+        <w:pStyle w:val="Normal"/>
+        <w:ind w:hanging="0"/>
+        <w:jc w:val="left"/>
+        <w:rPr>
+          <w:rFonts w:ascii="Times New Roman" w:hAnsi="Times New Roman"/>
+        </w:rPr>
+      </w:pPr>
+      <w:r>
+        <w:rPr>
+          <w:rFonts w:ascii="Times New Roman" w:hAnsi="Times New Roman"/>
+        </w:rPr>
+      </w:r>
+    </w:p>
+    <w:p>
+      <w:pPr>
+        <w:pStyle w:val="Normal"/>
+        <w:ind w:hanging="0"/>
+        <w:jc w:val="left"/>
+        <w:rPr/>
+      </w:pPr>
+      <w:r>
+        <w:rPr>
+          <w:rFonts w:ascii="Times New Roman" w:hAnsi="Times New Roman"/>
+          <w:b/>
+          <w:bCs/>
+          <w:sz w:val="28"/>
+          <w:szCs w:val="28"/>
+        </w:rPr>
+        <w:t>5.4 Interpret</w:t>
+      </w:r>
+    </w:p>
+    <w:p>
+      <w:pPr>
+        <w:pStyle w:val="Normal"/>
+        <w:ind w:hanging="0"/>
+        <w:jc w:val="left"/>
+        <w:rPr>
+          <w:rFonts w:ascii="Times New Roman" w:hAnsi="Times New Roman"/>
+        </w:rPr>
+      </w:pPr>
+      <w:r>
+        <w:rPr>
+          <w:rFonts w:ascii="Times New Roman" w:hAnsi="Times New Roman"/>
+        </w:rPr>
+        <w:t xml:space="preserve">Pokud nenastane nějaká chyba, </w:t>
+      </w:r>
+      <w:r>
+        <w:rPr>
+          <w:rFonts w:ascii="Times New Roman" w:hAnsi="Times New Roman"/>
+        </w:rPr>
+        <w:t xml:space="preserve">tak </w:t>
+      </w:r>
+      <w:r>
+        <w:rPr>
+          <w:rFonts w:ascii="Times New Roman" w:hAnsi="Times New Roman"/>
+        </w:rPr>
+        <w:t xml:space="preserve">interpret interpretuje zdrojový program napsaný v </w:t>
+      </w:r>
+      <w:r>
+        <w:rPr>
+          <w:rFonts w:ascii="Times New Roman" w:hAnsi="Times New Roman"/>
+        </w:rPr>
+        <w:t xml:space="preserve">jazyce </w:t>
+      </w:r>
+      <w:r>
+        <w:rPr>
+          <w:rFonts w:ascii="Times New Roman" w:hAnsi="Times New Roman"/>
+        </w:rPr>
+        <w:t xml:space="preserve">IFJ16. </w:t>
+      </w:r>
+      <w:r>
+        <w:rPr>
+          <w:rFonts w:ascii="Times New Roman" w:hAnsi="Times New Roman"/>
+        </w:rPr>
+        <w:t>Interpret prochází instrukční list, který obsahuje tříadresné kódy a ty poté postupně interpretuje. V případě získání tříadresného kódu, který představuje skokovou instrukci, pokračuje v interpretaci od odpovídající instrukce.</w:t>
+      </w:r>
+    </w:p>
+    <w:p>
+      <w:pPr>
+        <w:pStyle w:val="Normal"/>
+        <w:ind w:hanging="0"/>
+        <w:jc w:val="left"/>
+        <w:rPr>
+          <w:rFonts w:ascii="Times New Roman" w:hAnsi="Times New Roman"/>
+        </w:rPr>
+      </w:pPr>
+      <w:r>
+        <w:rPr>
+          <w:rFonts w:ascii="Times New Roman" w:hAnsi="Times New Roman"/>
+        </w:rPr>
+        <w:t>Interpret také dle potřeby volá vestavěné funkce třídy ifj16.</w:t>
+      </w:r>
+    </w:p>
+    <w:p>
+      <w:pPr>
+        <w:pStyle w:val="Normal"/>
+        <w:ind w:hanging="0"/>
+        <w:jc w:val="left"/>
+        <w:rPr>
+          <w:rFonts w:ascii="Times New Roman" w:hAnsi="Times New Roman"/>
+        </w:rPr>
+      </w:pPr>
+      <w:r>
+        <w:rPr>
+          <w:rFonts w:ascii="Times New Roman" w:hAnsi="Times New Roman"/>
+        </w:rPr>
+      </w:r>
+    </w:p>
+    <w:p>
+      <w:pPr>
+        <w:pStyle w:val="Normal"/>
+        <w:ind w:hanging="0"/>
+        <w:jc w:val="left"/>
+        <w:rPr/>
+      </w:pPr>
+      <w:r>
+        <w:rPr>
+          <w:rFonts w:ascii="Times New Roman" w:hAnsi="Times New Roman"/>
+          <w:b/>
+          <w:bCs/>
+          <w:sz w:val="28"/>
+          <w:szCs w:val="28"/>
+        </w:rPr>
+        <w:t>5.5 Implementace vyhledávání podřetězce v řetězci</w:t>
+      </w:r>
+    </w:p>
+    <w:p>
+      <w:pPr>
+        <w:pStyle w:val="Normal"/>
+        <w:ind w:hanging="0"/>
+        <w:jc w:val="left"/>
+        <w:rPr/>
+      </w:pPr>
+      <w:r>
+        <w:rPr>
+          <w:rFonts w:ascii="Times New Roman" w:hAnsi="Times New Roman"/>
+          <w:b w:val="false"/>
+          <w:bCs w:val="false"/>
+          <w:sz w:val="24"/>
+          <w:szCs w:val="24"/>
+        </w:rPr>
+        <w:t xml:space="preserve">Pro vyhledávání podřetězce v řetězci byl podle zadání použit Knuth-Morris-Prattův algoritmus. Tento algoritmus pracuje na základě konečného automatu a byl implementován takto: </w:t>
+      </w:r>
+    </w:p>
+    <w:p>
+      <w:pPr>
+        <w:pStyle w:val="Normal"/>
+        <w:ind w:hanging="0"/>
+        <w:jc w:val="left"/>
+        <w:rPr/>
+      </w:pPr>
+      <w:r>
+        <w:rPr>
+          <w:rFonts w:ascii="Times New Roman" w:hAnsi="Times New Roman"/>
+          <w:b w:val="false"/>
+          <w:bCs w:val="false"/>
+          <w:sz w:val="24"/>
+          <w:szCs w:val="24"/>
+        </w:rPr>
+        <w:t xml:space="preserve">Pokud je hledaný podřetězec prázdný (má nulovou délku), nachází se tento podřetězec na nulté pozici řetězce a je tedy funkcí vrácena 0. Jinak je na základě řetězce, ve kterém vyhledáváme vytvořeno pole (vektor), </w:t>
+      </w:r>
+      <w:r>
+        <w:rPr>
+          <w:rFonts w:ascii="Times New Roman" w:hAnsi="Times New Roman"/>
+          <w:b w:val="false"/>
+          <w:bCs w:val="false"/>
+          <w:sz w:val="24"/>
+          <w:szCs w:val="24"/>
+        </w:rPr>
+        <w:t>který určuje znak, kam se vrátíme v případě neúspěšného porovnávání</w:t>
+      </w:r>
+      <w:r>
+        <w:rPr>
+          <w:rFonts w:ascii="Times New Roman" w:hAnsi="Times New Roman"/>
+          <w:b w:val="false"/>
+          <w:bCs w:val="false"/>
+          <w:sz w:val="24"/>
+          <w:szCs w:val="24"/>
+        </w:rPr>
+        <w:t>. Poté konečný automat postupuje po jednotlivých znacích řetězce, při shodě se posune na další znak, jinak se vrátí na znak určený dříve vytvořeným polem.</w:t>
+      </w:r>
+    </w:p>
+    <w:p>
+      <w:pPr>
+        <w:pStyle w:val="Normal"/>
+        <w:ind w:hanging="0"/>
+        <w:jc w:val="left"/>
+        <w:rPr>
+          <w:rFonts w:ascii="Times New Roman" w:hAnsi="Times New Roman"/>
+          <w:b w:val="false"/>
+          <w:b w:val="false"/>
+          <w:bCs w:val="false"/>
+          <w:sz w:val="24"/>
+          <w:szCs w:val="24"/>
+        </w:rPr>
+      </w:pPr>
+      <w:r>
+        <w:rPr>
+          <w:rFonts w:ascii="Times New Roman" w:hAnsi="Times New Roman"/>
+          <w:b w:val="false"/>
+          <w:bCs w:val="false"/>
+          <w:sz w:val="24"/>
+          <w:szCs w:val="24"/>
+        </w:rPr>
+        <w:t>Porovnává se, dokud není podřetězec nalezen, pak funkce vrátí pozici podřetězce, nebo dokud se algoritmus nedostane na konec řetězce. V takovém případě funkce vrátí -1.</w:t>
+      </w:r>
+    </w:p>
+    <w:p>
+      <w:pPr>
+        <w:pStyle w:val="Normal"/>
+        <w:ind w:hanging="0"/>
+        <w:jc w:val="left"/>
+        <w:rPr>
+          <w:rFonts w:ascii="Times New Roman" w:hAnsi="Times New Roman"/>
+          <w:b w:val="false"/>
+          <w:b w:val="false"/>
+          <w:bCs w:val="false"/>
+          <w:sz w:val="24"/>
+          <w:szCs w:val="24"/>
+        </w:rPr>
+      </w:pPr>
+      <w:r>
+        <w:rPr>
+          <w:rFonts w:ascii="Times New Roman" w:hAnsi="Times New Roman"/>
+          <w:b w:val="false"/>
+          <w:bCs w:val="false"/>
+          <w:sz w:val="24"/>
+          <w:szCs w:val="24"/>
+        </w:rPr>
+      </w:r>
+    </w:p>
+    <w:p>
+      <w:pPr>
+        <w:pStyle w:val="Normal"/>
+        <w:ind w:hanging="0"/>
+        <w:jc w:val="left"/>
+        <w:rPr/>
+      </w:pPr>
+      <w:r>
+        <w:rPr>
+          <w:rFonts w:ascii="Times New Roman" w:hAnsi="Times New Roman"/>
+          <w:b/>
+          <w:bCs/>
+          <w:sz w:val="28"/>
+          <w:szCs w:val="28"/>
+        </w:rPr>
+        <w:t>5.6 Implementace řazení</w:t>
+      </w:r>
+    </w:p>
+    <w:p>
+      <w:pPr>
+        <w:pStyle w:val="Normal"/>
+        <w:ind w:hanging="0"/>
+        <w:jc w:val="left"/>
+        <w:rPr>
+          <w:b w:val="false"/>
+          <w:b w:val="false"/>
+          <w:bCs w:val="false"/>
+          <w:sz w:val="24"/>
+          <w:szCs w:val="24"/>
+        </w:rPr>
+      </w:pPr>
+      <w:r>
+        <w:rPr>
+          <w:rFonts w:ascii="Times New Roman" w:hAnsi="Times New Roman"/>
+          <w:b w:val="false"/>
+          <w:bCs w:val="false"/>
+          <w:sz w:val="24"/>
+          <w:szCs w:val="24"/>
+        </w:rPr>
+        <w:t xml:space="preserve">K implementaci funkce na řazení řetězce byl použit dle zadání algoritmus Shell sort, který pracuje na principu vkládání. </w:t>
+      </w:r>
+    </w:p>
+    <w:p>
+      <w:pPr>
+        <w:pStyle w:val="Normal"/>
+        <w:ind w:hanging="0"/>
+        <w:jc w:val="left"/>
+        <w:rPr>
+          <w:b w:val="false"/>
+          <w:b w:val="false"/>
+          <w:bCs w:val="false"/>
+          <w:sz w:val="24"/>
+          <w:szCs w:val="24"/>
+        </w:rPr>
+      </w:pPr>
+      <w:r>
+        <w:rPr>
+          <w:rFonts w:ascii="Times New Roman" w:hAnsi="Times New Roman"/>
+          <w:b w:val="false"/>
+          <w:bCs w:val="false"/>
+          <w:sz w:val="24"/>
+          <w:szCs w:val="24"/>
+        </w:rPr>
+        <w:t>Nejdříve se získá délka kroku, což je polovina délky řetězce. Následně se v cyklu řadí znaky řetězce, které jsou od sebe v řetězci vzdáleny o velikost kroku a s každou další iterací se délka kroku zmenší o polovinu. Jakmile má krok velikost jedna, jsou řazeny prvky vedle sebe.</w:t>
+      </w:r>
+    </w:p>
+    <w:p>
+      <w:pPr>
+        <w:pStyle w:val="Normal"/>
+        <w:ind w:hanging="0"/>
+        <w:jc w:val="left"/>
+        <w:rPr>
+          <w:rFonts w:ascii="Times New Roman" w:hAnsi="Times New Roman"/>
+        </w:rPr>
+      </w:pPr>
+      <w:r>
+        <w:rPr>
+          <w:rFonts w:ascii="Times New Roman" w:hAnsi="Times New Roman"/>
+        </w:rPr>
+      </w:r>
+    </w:p>
+    <w:p>
+      <w:pPr>
+        <w:pStyle w:val="Normal"/>
+        <w:ind w:hanging="0"/>
+        <w:jc w:val="left"/>
+        <w:rPr/>
+      </w:pPr>
+      <w:r>
+        <w:rPr>
+          <w:rFonts w:ascii="Times New Roman" w:hAnsi="Times New Roman"/>
+          <w:b/>
+          <w:bCs/>
+          <w:sz w:val="28"/>
+          <w:szCs w:val="28"/>
+        </w:rPr>
+        <w:t>5.7 Implementace tabulky symbolů</w:t>
+      </w:r>
+    </w:p>
+    <w:p>
+      <w:pPr>
+        <w:pStyle w:val="Normal"/>
+        <w:ind w:hanging="0"/>
+        <w:jc w:val="left"/>
+        <w:rPr/>
+      </w:pPr>
+      <w:r>
+        <w:rPr>
+          <w:rFonts w:ascii="Times New Roman" w:hAnsi="Times New Roman"/>
+          <w:b w:val="false"/>
+          <w:bCs w:val="false"/>
+          <w:sz w:val="24"/>
+          <w:szCs w:val="24"/>
+        </w:rPr>
+        <w:t>Tabulka symbolů je implementována jako tabulka s rozptýlenými položkami s explicitním zřetězením synonym. K vyhledávání v tabulce symbolů a k ukládání položek do tabulky symbolů slouží klíč, kterým je identifikátor proměnné nebo funkce.</w:t>
+      </w:r>
+    </w:p>
+    <w:p>
+      <w:pPr>
+        <w:pStyle w:val="Normal"/>
+        <w:ind w:hanging="0"/>
+        <w:jc w:val="left"/>
+        <w:rPr/>
+      </w:pPr>
+      <w:r>
+        <w:rPr>
+          <w:rFonts w:ascii="Times New Roman" w:hAnsi="Times New Roman"/>
+          <w:b w:val="false"/>
+          <w:bCs w:val="false"/>
+          <w:sz w:val="24"/>
+          <w:szCs w:val="24"/>
+        </w:rPr>
+        <w:t xml:space="preserve">V globální tabulce symbolů jsou uloženy funkce s jejich parametry a globální proměnné. </w:t>
+      </w:r>
+      <w:r>
+        <w:rPr>
+          <w:rFonts w:ascii="Times New Roman" w:hAnsi="Times New Roman"/>
+          <w:b w:val="false"/>
+          <w:bCs w:val="false"/>
+          <w:sz w:val="24"/>
+          <w:szCs w:val="24"/>
+        </w:rPr>
+        <w:t>Do lokálních tabulek symbolů se ukládají lokální proměnné.</w:t>
+      </w:r>
+    </w:p>
+    <w:p>
+      <w:pPr>
+        <w:pStyle w:val="Normal"/>
+        <w:ind w:hanging="0"/>
+        <w:jc w:val="left"/>
+        <w:rPr>
+          <w:rFonts w:ascii="Times New Roman" w:hAnsi="Times New Roman"/>
+        </w:rPr>
+      </w:pPr>
+      <w:r>
+        <w:rPr>
+          <w:rFonts w:ascii="Times New Roman" w:hAnsi="Times New Roman"/>
+        </w:rPr>
+      </w:r>
+    </w:p>
+    <w:p>
+      <w:pPr>
+        <w:pStyle w:val="Normal"/>
+        <w:ind w:hanging="0"/>
+        <w:jc w:val="left"/>
+        <w:rPr/>
+      </w:pPr>
       <w:r>
         <w:rPr>
           <w:rFonts w:ascii="Times New Roman" w:hAnsi="Times New Roman"/>
@@ -899,7 +1525,31 @@
           <w:sz w:val="36"/>
           <w:szCs w:val="36"/>
         </w:rPr>
-        <w:t>. Implementace modulů a algoritmů</w:t>
+        <w:t>6. Práce na projektu</w:t>
+      </w:r>
+    </w:p>
+    <w:p>
+      <w:pPr>
+        <w:pStyle w:val="Normal"/>
+        <w:ind w:hanging="0"/>
+        <w:jc w:val="left"/>
+        <w:rPr>
+          <w:b w:val="false"/>
+          <w:b w:val="false"/>
+          <w:bCs w:val="false"/>
+          <w:sz w:val="24"/>
+          <w:szCs w:val="24"/>
+        </w:rPr>
+      </w:pPr>
+      <w:r>
+        <w:rPr>
+          <w:rFonts w:ascii="Times New Roman" w:hAnsi="Times New Roman"/>
+          <w:b w:val="false"/>
+          <w:bCs w:val="false"/>
+          <w:sz w:val="24"/>
+          <w:szCs w:val="24"/>
+        </w:rPr>
+        <w:t xml:space="preserve">Nejdříve se rozdělili moduly, na kterých se začalo pracovat. Jakmile byly tyto moduly hotovy a otestovány, začalo se pracovat na dalších modulech. V průběhu práce na jednotlivých modulech se náš tým několikrát sešel k prodiskutování průběhu vývoje a potřebných změn v implementaci již implementovaných modulů. </w:t>
       </w:r>
     </w:p>
     <w:p>
@@ -912,503 +1562,100 @@
       <w:r>
         <w:rPr>
           <w:rFonts w:ascii="Times New Roman" w:hAnsi="Times New Roman"/>
-          <w:b/>
-          <w:bCs/>
-          <w:sz w:val="28"/>
-          <w:szCs w:val="28"/>
-        </w:rPr>
-        <w:t>5</w:t>
-      </w:r>
-      <w:r>
-        <w:rPr>
-          <w:rFonts w:ascii="Times New Roman" w:hAnsi="Times New Roman"/>
-          <w:b/>
-          <w:bCs/>
-          <w:sz w:val="28"/>
-          <w:szCs w:val="28"/>
-        </w:rPr>
-        <w:t>.1 Lexikální analýza</w:t>
-      </w:r>
-    </w:p>
-    <w:p>
-      <w:pPr>
-        <w:pStyle w:val="Normal"/>
-        <w:ind w:hanging="0"/>
-        <w:jc w:val="left"/>
+          <w:b w:val="false"/>
+          <w:bCs w:val="false"/>
+          <w:sz w:val="24"/>
+          <w:szCs w:val="24"/>
+        </w:rPr>
+        <w:t xml:space="preserve">Pokud nebyla možnost se sejít nebo bylo potřeba něco rychleji sdělit ostatním členům týmu, případně se na něco zeptat, využíval se ke komunikaci společný chat a soukromá skupina na sociální síti Facebook nebo email. </w:t>
+      </w:r>
+      <w:r>
+        <w:rPr>
+          <w:rFonts w:ascii="Times New Roman" w:hAnsi="Times New Roman"/>
+          <w:b w:val="false"/>
+          <w:bCs w:val="false"/>
+          <w:sz w:val="24"/>
+          <w:szCs w:val="24"/>
+        </w:rPr>
+        <w:t xml:space="preserve">K zálohování </w:t>
+      </w:r>
+      <w:r>
+        <w:rPr>
+          <w:rFonts w:ascii="Times New Roman" w:hAnsi="Times New Roman"/>
+          <w:b w:val="false"/>
+          <w:bCs w:val="false"/>
+          <w:sz w:val="24"/>
+          <w:szCs w:val="24"/>
+        </w:rPr>
+        <w:t xml:space="preserve">souborů </w:t>
+      </w:r>
+      <w:r>
+        <w:rPr>
+          <w:rFonts w:ascii="Times New Roman" w:hAnsi="Times New Roman"/>
+          <w:b w:val="false"/>
+          <w:bCs w:val="false"/>
+          <w:sz w:val="24"/>
+          <w:szCs w:val="24"/>
+        </w:rPr>
+        <w:t xml:space="preserve">a sledování jednotlivých verzí vytvářených částí interpretu jsme </w:t>
+      </w:r>
+      <w:r>
+        <w:rPr>
+          <w:rFonts w:ascii="Times New Roman" w:hAnsi="Times New Roman"/>
+          <w:b w:val="false"/>
+          <w:bCs w:val="false"/>
+          <w:sz w:val="24"/>
+          <w:szCs w:val="24"/>
+        </w:rPr>
+        <w:t>vy</w:t>
+      </w:r>
+      <w:r>
+        <w:rPr>
+          <w:rFonts w:ascii="Times New Roman" w:hAnsi="Times New Roman"/>
+          <w:b w:val="false"/>
+          <w:bCs w:val="false"/>
+          <w:sz w:val="24"/>
+          <w:szCs w:val="24"/>
+        </w:rPr>
+        <w:t xml:space="preserve">užívali server </w:t>
+      </w:r>
+      <w:r>
+        <w:rPr>
+          <w:rFonts w:ascii="Times New Roman" w:hAnsi="Times New Roman"/>
+          <w:b w:val="false"/>
+          <w:bCs w:val="false"/>
+          <w:sz w:val="24"/>
+          <w:szCs w:val="24"/>
+        </w:rPr>
+        <w:t>GitHub</w:t>
+      </w:r>
+      <w:r>
+        <w:rPr>
+          <w:rFonts w:ascii="Times New Roman" w:hAnsi="Times New Roman"/>
+          <w:b w:val="false"/>
+          <w:bCs w:val="false"/>
+          <w:sz w:val="24"/>
+          <w:szCs w:val="24"/>
+        </w:rPr>
+        <w:t>.</w:t>
+      </w:r>
+    </w:p>
+    <w:p>
+      <w:pPr>
+        <w:pStyle w:val="Normal"/>
+        <w:ind w:hanging="0"/>
+        <w:jc w:val="left"/>
+        <w:rPr>
+          <w:rFonts w:ascii="Times New Roman" w:hAnsi="Times New Roman"/>
+          <w:b w:val="false"/>
+          <w:b w:val="false"/>
+          <w:bCs w:val="false"/>
+          <w:sz w:val="24"/>
+          <w:szCs w:val="24"/>
+        </w:rPr>
+      </w:pPr>
+      <w:r>
         <w:rPr/>
-      </w:pPr>
-      <w:r>
-        <w:rPr>
-          <w:rFonts w:ascii="Times New Roman" w:hAnsi="Times New Roman"/>
-          <w:b w:val="false"/>
-          <w:bCs w:val="false"/>
-          <w:sz w:val="24"/>
-          <w:szCs w:val="24"/>
-        </w:rPr>
-        <w:t xml:space="preserve">Lexikální analýza je implementována pomocí konečného automatu. Začíná se ve stavu state_Start a v závislosti na načteném znaku se konečný automat posune do dalšího stavu, kde se již kontroluje na základě načtení </w:t>
-      </w:r>
-      <w:r>
-        <w:rPr>
-          <w:rFonts w:ascii="Times New Roman" w:hAnsi="Times New Roman"/>
-          <w:b w:val="false"/>
-          <w:bCs w:val="false"/>
-          <w:sz w:val="24"/>
-          <w:szCs w:val="24"/>
-        </w:rPr>
-        <w:t>následujících</w:t>
-      </w:r>
-      <w:r>
-        <w:rPr>
-          <w:rFonts w:ascii="Times New Roman" w:hAnsi="Times New Roman"/>
-          <w:b w:val="false"/>
-          <w:bCs w:val="false"/>
-          <w:sz w:val="24"/>
-          <w:szCs w:val="24"/>
-        </w:rPr>
-        <w:t xml:space="preserve"> znaků, zdali je konkrétní lexém napsán správně.</w:t>
-      </w:r>
-    </w:p>
-    <w:p>
-      <w:pPr>
-        <w:pStyle w:val="Normal"/>
-        <w:ind w:hanging="0"/>
-        <w:jc w:val="left"/>
-        <w:rPr/>
-      </w:pPr>
-      <w:r>
-        <w:rPr>
-          <w:rFonts w:ascii="Times New Roman" w:hAnsi="Times New Roman"/>
-          <w:b w:val="false"/>
-          <w:bCs w:val="false"/>
-          <w:sz w:val="24"/>
-          <w:szCs w:val="24"/>
-        </w:rPr>
-        <w:t xml:space="preserve">Pokud je načten znak, který do daného lexému nepatří </w:t>
-      </w:r>
-      <w:r>
-        <w:rPr>
-          <w:rFonts w:ascii="Times New Roman" w:hAnsi="Times New Roman"/>
-          <w:b w:val="false"/>
-          <w:bCs w:val="false"/>
-          <w:sz w:val="24"/>
-          <w:szCs w:val="24"/>
-        </w:rPr>
-        <w:t>nebo se jedná o neočekávaný znak</w:t>
-      </w:r>
-      <w:r>
-        <w:rPr>
-          <w:rFonts w:ascii="Times New Roman" w:hAnsi="Times New Roman"/>
-          <w:b w:val="false"/>
-          <w:bCs w:val="false"/>
-          <w:sz w:val="24"/>
-          <w:szCs w:val="24"/>
-        </w:rPr>
-        <w:t xml:space="preserve">, jde o chybu a program je ukončen s návratovou hodnotou 1. </w:t>
-      </w:r>
-    </w:p>
-    <w:p>
-      <w:pPr>
-        <w:pStyle w:val="Normal"/>
-        <w:ind w:hanging="0"/>
-        <w:jc w:val="left"/>
-        <w:rPr/>
-      </w:pPr>
-      <w:r>
-        <w:rPr>
-          <w:rFonts w:ascii="Times New Roman" w:hAnsi="Times New Roman"/>
-          <w:b w:val="false"/>
-          <w:bCs w:val="false"/>
-          <w:sz w:val="24"/>
-          <w:szCs w:val="24"/>
-        </w:rPr>
-        <w:t>U komentářů se kontroluje, zdali jsou korektně zapsány, u víceřádkových i ukončeny.</w:t>
-      </w:r>
-    </w:p>
-    <w:p>
-      <w:pPr>
-        <w:pStyle w:val="Normal"/>
-        <w:ind w:hanging="0"/>
-        <w:jc w:val="left"/>
-        <w:rPr/>
-      </w:pPr>
-      <w:r>
-        <w:rPr>
-          <w:rFonts w:ascii="Times New Roman" w:hAnsi="Times New Roman"/>
-          <w:b w:val="false"/>
-          <w:bCs w:val="false"/>
-          <w:sz w:val="24"/>
-          <w:szCs w:val="24"/>
-        </w:rPr>
-        <w:t>Po přečtení a zpracování celého lexému, teď již tokenu, je tento token předán syntaktickému analyzátoru k syntaktické a sémantické analýze.</w:t>
-      </w:r>
-    </w:p>
-    <w:p>
-      <w:pPr>
-        <w:pStyle w:val="Normal"/>
-        <w:ind w:hanging="0"/>
-        <w:jc w:val="left"/>
-        <w:rPr>
-          <w:rFonts w:ascii="Times New Roman" w:hAnsi="Times New Roman"/>
-        </w:rPr>
-      </w:pPr>
-      <w:r>
-        <w:rPr>
-          <w:rFonts w:ascii="Times New Roman" w:hAnsi="Times New Roman"/>
-        </w:rPr>
-      </w:r>
-    </w:p>
-    <w:p>
-      <w:pPr>
-        <w:pStyle w:val="Normal"/>
-        <w:ind w:hanging="0"/>
-        <w:jc w:val="left"/>
-        <w:rPr/>
-      </w:pPr>
-      <w:r>
-        <w:rPr>
-          <w:rFonts w:ascii="Times New Roman" w:hAnsi="Times New Roman"/>
-          <w:b/>
-          <w:bCs/>
-          <w:sz w:val="28"/>
-          <w:szCs w:val="28"/>
-        </w:rPr>
-        <w:t>5</w:t>
-      </w:r>
-      <w:r>
-        <w:rPr>
-          <w:rFonts w:ascii="Times New Roman" w:hAnsi="Times New Roman"/>
-          <w:b/>
-          <w:bCs/>
-          <w:sz w:val="28"/>
-          <w:szCs w:val="28"/>
-        </w:rPr>
-        <w:t>.2 Syntaktická a sémantická analýza</w:t>
-      </w:r>
-    </w:p>
-    <w:p>
-      <w:pPr>
-        <w:pStyle w:val="Normal"/>
-        <w:ind w:hanging="0"/>
-        <w:jc w:val="left"/>
-        <w:rPr>
-          <w:rFonts w:ascii="Times New Roman" w:hAnsi="Times New Roman"/>
-        </w:rPr>
-      </w:pPr>
-      <w:r>
-        <w:rPr>
-          <w:rFonts w:ascii="Times New Roman" w:hAnsi="Times New Roman"/>
-        </w:rPr>
-      </w:r>
-    </w:p>
-    <w:p>
-      <w:pPr>
-        <w:pStyle w:val="Normal"/>
-        <w:ind w:hanging="0"/>
-        <w:jc w:val="left"/>
-        <w:rPr/>
-      </w:pPr>
-      <w:r>
-        <w:rPr>
-          <w:rFonts w:ascii="Times New Roman" w:hAnsi="Times New Roman"/>
-          <w:b/>
-          <w:bCs/>
-          <w:sz w:val="28"/>
-          <w:szCs w:val="28"/>
-        </w:rPr>
-        <w:t>5</w:t>
-      </w:r>
-      <w:r>
-        <w:rPr>
-          <w:rFonts w:ascii="Times New Roman" w:hAnsi="Times New Roman"/>
-          <w:b/>
-          <w:bCs/>
-          <w:sz w:val="28"/>
-          <w:szCs w:val="28"/>
-        </w:rPr>
-        <w:t>.4 Interpret</w:t>
-      </w:r>
-    </w:p>
-    <w:p>
-      <w:pPr>
-        <w:pStyle w:val="Normal"/>
-        <w:ind w:hanging="0"/>
-        <w:jc w:val="left"/>
-        <w:rPr>
-          <w:rFonts w:ascii="Times New Roman" w:hAnsi="Times New Roman"/>
-        </w:rPr>
-      </w:pPr>
-      <w:r>
-        <w:rPr>
-          <w:rFonts w:ascii="Times New Roman" w:hAnsi="Times New Roman"/>
-        </w:rPr>
-      </w:r>
-    </w:p>
-    <w:p>
-      <w:pPr>
-        <w:pStyle w:val="Normal"/>
-        <w:ind w:hanging="0"/>
-        <w:jc w:val="left"/>
-        <w:rPr/>
-      </w:pPr>
-      <w:r>
-        <w:rPr>
-          <w:rFonts w:ascii="Times New Roman" w:hAnsi="Times New Roman"/>
-          <w:b/>
-          <w:bCs/>
-          <w:sz w:val="28"/>
-          <w:szCs w:val="28"/>
-        </w:rPr>
-        <w:t>5</w:t>
-      </w:r>
-      <w:r>
-        <w:rPr>
-          <w:rFonts w:ascii="Times New Roman" w:hAnsi="Times New Roman"/>
-          <w:b/>
-          <w:bCs/>
-          <w:sz w:val="28"/>
-          <w:szCs w:val="28"/>
-        </w:rPr>
-        <w:t>.5 Implementace vyhledávání podřetězce v řetězci</w:t>
-      </w:r>
-    </w:p>
-    <w:p>
-      <w:pPr>
-        <w:pStyle w:val="Normal"/>
-        <w:ind w:hanging="0"/>
-        <w:jc w:val="left"/>
-        <w:rPr/>
-      </w:pPr>
-      <w:r>
-        <w:rPr>
-          <w:rFonts w:ascii="Times New Roman" w:hAnsi="Times New Roman"/>
-          <w:b w:val="false"/>
-          <w:bCs w:val="false"/>
-          <w:sz w:val="24"/>
-          <w:szCs w:val="24"/>
-        </w:rPr>
-        <w:t xml:space="preserve">Pro vyhledávání podřetězce v řetězci byl podle zadání použit Knuth-Morris-Prattův algoritmus. Tento algoritmus pracuje na základě konečného automatu a byl implementován takto: </w:t>
-      </w:r>
-    </w:p>
-    <w:p>
-      <w:pPr>
-        <w:pStyle w:val="Normal"/>
-        <w:ind w:hanging="0"/>
-        <w:jc w:val="left"/>
-        <w:rPr/>
-      </w:pPr>
-      <w:r>
-        <w:rPr>
-          <w:rFonts w:ascii="Times New Roman" w:hAnsi="Times New Roman"/>
-          <w:b w:val="false"/>
-          <w:bCs w:val="false"/>
-          <w:sz w:val="24"/>
-          <w:szCs w:val="24"/>
-        </w:rPr>
-        <w:t>Pokud je hledaný podřetězec prázdný (má nulovou délku), nachází se tento podřetězec na nulté pozici řetězce a je tedy funkcí vrácena 0. Jinak je na základě řetězce, ve kterém vyhledáváme vytvořeno pole (vektor), kde hodnoty jednotlivých prvků představují hrany z uzlů konečného automatu. Poté konečný automat postupuje po jednotlivých znacích řetězce, při shodě se posune na další znak, jinak se vrátí na znak určený dříve vytvořeným polem.</w:t>
-      </w:r>
-    </w:p>
-    <w:p>
-      <w:pPr>
-        <w:pStyle w:val="Normal"/>
-        <w:ind w:hanging="0"/>
-        <w:jc w:val="left"/>
-        <w:rPr>
-          <w:rFonts w:ascii="Times New Roman" w:hAnsi="Times New Roman"/>
-          <w:b w:val="false"/>
-          <w:b w:val="false"/>
-          <w:bCs w:val="false"/>
-          <w:sz w:val="24"/>
-          <w:szCs w:val="24"/>
-        </w:rPr>
-      </w:pPr>
-      <w:r>
-        <w:rPr>
-          <w:rFonts w:ascii="Times New Roman" w:hAnsi="Times New Roman"/>
-          <w:b w:val="false"/>
-          <w:bCs w:val="false"/>
-          <w:sz w:val="24"/>
-          <w:szCs w:val="24"/>
-        </w:rPr>
-      </w:r>
-    </w:p>
-    <w:p>
-      <w:pPr>
-        <w:pStyle w:val="Normal"/>
-        <w:ind w:hanging="0"/>
-        <w:jc w:val="left"/>
-        <w:rPr/>
-      </w:pPr>
-      <w:r>
-        <w:rPr>
-          <w:rFonts w:ascii="Times New Roman" w:hAnsi="Times New Roman"/>
-          <w:b/>
-          <w:bCs/>
-          <w:sz w:val="28"/>
-          <w:szCs w:val="28"/>
-        </w:rPr>
-        <w:t>5</w:t>
-      </w:r>
-      <w:r>
-        <w:rPr>
-          <w:rFonts w:ascii="Times New Roman" w:hAnsi="Times New Roman"/>
-          <w:b/>
-          <w:bCs/>
-          <w:sz w:val="28"/>
-          <w:szCs w:val="28"/>
-        </w:rPr>
-        <w:t>.6 Implementace řazení</w:t>
-      </w:r>
-    </w:p>
-    <w:p>
-      <w:pPr>
-        <w:pStyle w:val="Normal"/>
-        <w:ind w:hanging="0"/>
-        <w:jc w:val="left"/>
-        <w:rPr>
-          <w:b w:val="false"/>
-          <w:b w:val="false"/>
-          <w:bCs w:val="false"/>
-          <w:sz w:val="24"/>
-          <w:szCs w:val="24"/>
-        </w:rPr>
-      </w:pPr>
-      <w:r>
-        <w:rPr>
-          <w:rFonts w:ascii="Times New Roman" w:hAnsi="Times New Roman"/>
-          <w:b w:val="false"/>
-          <w:bCs w:val="false"/>
-          <w:sz w:val="24"/>
-          <w:szCs w:val="24"/>
-        </w:rPr>
-        <w:t xml:space="preserve">K implementaci funkce na řazení řetězce byl použit dle zadání algoritmus Shell sort, který pracuje na principu vkládání. </w:t>
-      </w:r>
-    </w:p>
-    <w:p>
-      <w:pPr>
-        <w:pStyle w:val="Normal"/>
-        <w:ind w:hanging="0"/>
-        <w:jc w:val="left"/>
-        <w:rPr>
-          <w:b w:val="false"/>
-          <w:b w:val="false"/>
-          <w:bCs w:val="false"/>
-          <w:sz w:val="24"/>
-          <w:szCs w:val="24"/>
-        </w:rPr>
-      </w:pPr>
-      <w:r>
-        <w:rPr>
-          <w:rFonts w:ascii="Times New Roman" w:hAnsi="Times New Roman"/>
-          <w:b w:val="false"/>
-          <w:bCs w:val="false"/>
-          <w:sz w:val="24"/>
-          <w:szCs w:val="24"/>
-        </w:rPr>
-        <w:t>Nejdříve se získá délka kroku, což je polovina délky řetězce. Následně se v cyklu řadí znaky řetězce, které jsou od sebe v řetězci vzdáleny o velikost kroku a s každou další iterací se délka kroku zmenší o polovinu. Jakmile má krok velikost jedna, jsou řazeny prvky vedle sebe.</w:t>
-      </w:r>
-    </w:p>
-    <w:p>
-      <w:pPr>
-        <w:pStyle w:val="Normal"/>
-        <w:ind w:hanging="0"/>
-        <w:jc w:val="left"/>
-        <w:rPr>
-          <w:rFonts w:ascii="Times New Roman" w:hAnsi="Times New Roman"/>
-        </w:rPr>
-      </w:pPr>
-      <w:r>
-        <w:rPr>
-          <w:rFonts w:ascii="Times New Roman" w:hAnsi="Times New Roman"/>
-        </w:rPr>
-      </w:r>
-    </w:p>
-    <w:p>
-      <w:pPr>
-        <w:pStyle w:val="Normal"/>
-        <w:ind w:hanging="0"/>
-        <w:jc w:val="left"/>
-        <w:rPr/>
-      </w:pPr>
-      <w:r>
-        <w:rPr>
-          <w:rFonts w:ascii="Times New Roman" w:hAnsi="Times New Roman"/>
-          <w:b/>
-          <w:bCs/>
-          <w:sz w:val="28"/>
-          <w:szCs w:val="28"/>
-        </w:rPr>
-        <w:t>5</w:t>
-      </w:r>
-      <w:r>
-        <w:rPr>
-          <w:rFonts w:ascii="Times New Roman" w:hAnsi="Times New Roman"/>
-          <w:b/>
-          <w:bCs/>
-          <w:sz w:val="28"/>
-          <w:szCs w:val="28"/>
-        </w:rPr>
-        <w:t>.7 Implementace tabulky symbolů</w:t>
-      </w:r>
-    </w:p>
-    <w:p>
-      <w:pPr>
-        <w:pStyle w:val="Normal"/>
-        <w:ind w:hanging="0"/>
-        <w:jc w:val="left"/>
-        <w:rPr/>
-      </w:pPr>
-      <w:r>
-        <w:rPr>
-          <w:rFonts w:ascii="Times New Roman" w:hAnsi="Times New Roman"/>
-          <w:b w:val="false"/>
-          <w:bCs w:val="false"/>
-          <w:sz w:val="24"/>
-          <w:szCs w:val="24"/>
-        </w:rPr>
-        <w:t xml:space="preserve">Tabulka symbolů je implementována jako tabulka s rozptýlenými položkami </w:t>
-      </w:r>
-      <w:r>
-        <w:rPr>
-          <w:rFonts w:ascii="Times New Roman" w:hAnsi="Times New Roman"/>
-          <w:b w:val="false"/>
-          <w:bCs w:val="false"/>
-          <w:sz w:val="24"/>
-          <w:szCs w:val="24"/>
-        </w:rPr>
-        <w:t>s explicitním zřetězením synonym. K vyhledávání v tabulce symbolů a k ukládání položek do tabulky symbolů slouží klíč, kterým je identifikátor proměnné nebo funkce.</w:t>
-      </w:r>
-    </w:p>
-    <w:p>
-      <w:pPr>
-        <w:pStyle w:val="Normal"/>
-        <w:ind w:hanging="0"/>
-        <w:jc w:val="left"/>
-        <w:rPr/>
-      </w:pPr>
-      <w:r>
-        <w:rPr>
-          <w:rFonts w:ascii="Times New Roman" w:hAnsi="Times New Roman"/>
-          <w:b w:val="false"/>
-          <w:bCs w:val="false"/>
-          <w:sz w:val="24"/>
-          <w:szCs w:val="24"/>
-        </w:rPr>
-        <w:t xml:space="preserve">V globální tabulce symbolů jsou uloženy funkce s jejich parametry a globální proměnné. Do lokální tabulky symbolů se ukládají lokální proměnné daných funkcí. </w:t>
-      </w:r>
-    </w:p>
-    <w:p>
-      <w:pPr>
-        <w:pStyle w:val="Normal"/>
-        <w:ind w:hanging="0"/>
-        <w:jc w:val="left"/>
-        <w:rPr>
-          <w:rFonts w:ascii="Times New Roman" w:hAnsi="Times New Roman"/>
-        </w:rPr>
-      </w:pPr>
-      <w:r>
-        <w:rPr>
-          <w:rFonts w:ascii="Times New Roman" w:hAnsi="Times New Roman"/>
-        </w:rPr>
       </w:r>
     </w:p>
     <w:p>
@@ -1426,7 +1673,7 @@
           <w:sz w:val="36"/>
           <w:szCs w:val="36"/>
         </w:rPr>
-        <w:t>6</w:t>
+        <w:t xml:space="preserve">7. </w:t>
       </w:r>
       <w:r>
         <w:rPr>
@@ -1436,8 +1683,143 @@
           <w:sz w:val="36"/>
           <w:szCs w:val="36"/>
         </w:rPr>
-        <w:t xml:space="preserve">. </w:t>
-      </w:r>
+        <w:t>Testování</w:t>
+      </w:r>
+    </w:p>
+    <w:p>
+      <w:pPr>
+        <w:pStyle w:val="Normal"/>
+        <w:ind w:hanging="0"/>
+        <w:jc w:val="left"/>
+        <w:rPr>
+          <w:rFonts w:ascii="Times New Roman" w:hAnsi="Times New Roman"/>
+        </w:rPr>
+      </w:pPr>
+      <w:r>
+        <w:rPr>
+          <w:rFonts w:ascii="Times New Roman" w:hAnsi="Times New Roman"/>
+        </w:rPr>
+        <w:t>Každý modul byl testován nejdříve zvlášť během jeho vývoje a také hlavně po jeho dokončení. V případě nalezení chyb při testování modulu, případně více modulů dohromady, byly chyby odstraněny a konkrétní modul byl znovu otestován.</w:t>
+      </w:r>
+    </w:p>
+    <w:p>
+      <w:pPr>
+        <w:pStyle w:val="Normal"/>
+        <w:ind w:hanging="0"/>
+        <w:jc w:val="left"/>
+        <w:rPr>
+          <w:rFonts w:ascii="Times New Roman" w:hAnsi="Times New Roman"/>
+        </w:rPr>
+      </w:pPr>
+      <w:r>
+        <w:rPr>
+          <w:rFonts w:ascii="Times New Roman" w:hAnsi="Times New Roman"/>
+          <w:b w:val="false"/>
+          <w:bCs w:val="false"/>
+          <w:sz w:val="24"/>
+          <w:szCs w:val="24"/>
+        </w:rPr>
+        <w:t xml:space="preserve">Po </w:t>
+      </w:r>
+      <w:r>
+        <w:rPr>
+          <w:rFonts w:ascii="Times New Roman" w:hAnsi="Times New Roman"/>
+          <w:b w:val="false"/>
+          <w:bCs w:val="false"/>
+          <w:sz w:val="24"/>
+          <w:szCs w:val="24"/>
+        </w:rPr>
+        <w:t>dokončení</w:t>
+      </w:r>
+      <w:r>
+        <w:rPr>
+          <w:rFonts w:ascii="Times New Roman" w:hAnsi="Times New Roman"/>
+          <w:b w:val="false"/>
+          <w:bCs w:val="false"/>
+          <w:sz w:val="24"/>
+          <w:szCs w:val="24"/>
+        </w:rPr>
+        <w:t xml:space="preserve"> všech modulů a sestavení projektu </w:t>
+      </w:r>
+      <w:r>
+        <w:rPr>
+          <w:rFonts w:ascii="Times New Roman" w:hAnsi="Times New Roman"/>
+          <w:b w:val="false"/>
+          <w:bCs w:val="false"/>
+          <w:sz w:val="24"/>
+          <w:szCs w:val="24"/>
+        </w:rPr>
+        <w:t>začalo testování interpretu jako</w:t>
+      </w:r>
+      <w:r>
+        <w:rPr>
+          <w:rFonts w:ascii="Times New Roman" w:hAnsi="Times New Roman"/>
+          <w:b w:val="false"/>
+          <w:bCs w:val="false"/>
+          <w:sz w:val="24"/>
+          <w:szCs w:val="24"/>
+        </w:rPr>
+        <w:t xml:space="preserve"> celku za použití námi vytvořených zdrojových kódů v </w:t>
+      </w:r>
+      <w:r>
+        <w:rPr>
+          <w:rFonts w:ascii="Times New Roman" w:hAnsi="Times New Roman"/>
+          <w:b w:val="false"/>
+          <w:bCs w:val="false"/>
+          <w:sz w:val="24"/>
+          <w:szCs w:val="24"/>
+        </w:rPr>
+        <w:t xml:space="preserve">jazyce </w:t>
+      </w:r>
+      <w:r>
+        <w:rPr>
+          <w:rFonts w:ascii="Times New Roman" w:hAnsi="Times New Roman"/>
+          <w:b w:val="false"/>
+          <w:bCs w:val="false"/>
+          <w:sz w:val="24"/>
+          <w:szCs w:val="24"/>
+        </w:rPr>
+        <w:t xml:space="preserve">IFJ16. </w:t>
+      </w:r>
+      <w:r>
+        <w:rPr>
+          <w:rFonts w:ascii="Times New Roman" w:hAnsi="Times New Roman"/>
+          <w:b w:val="false"/>
+          <w:bCs w:val="false"/>
+          <w:sz w:val="24"/>
+          <w:szCs w:val="24"/>
+        </w:rPr>
+        <w:t>Dle potřeby byly vytvářeny nové testy a případně upravovány ty staré.</w:t>
+      </w:r>
+    </w:p>
+    <w:p>
+      <w:pPr>
+        <w:pStyle w:val="Normal"/>
+        <w:ind w:hanging="0"/>
+        <w:jc w:val="left"/>
+        <w:rPr>
+          <w:b w:val="false"/>
+          <w:b w:val="false"/>
+          <w:bCs w:val="false"/>
+          <w:sz w:val="24"/>
+          <w:szCs w:val="24"/>
+        </w:rPr>
+      </w:pPr>
+      <w:r>
+        <w:rPr>
+          <w:rFonts w:ascii="Times New Roman" w:hAnsi="Times New Roman"/>
+        </w:rPr>
+      </w:r>
+    </w:p>
+    <w:p>
+      <w:pPr>
+        <w:pStyle w:val="Normal"/>
+        <w:ind w:hanging="0"/>
+        <w:jc w:val="left"/>
+        <w:rPr>
+          <w:rFonts w:ascii="Times New Roman" w:hAnsi="Times New Roman"/>
+        </w:rPr>
+      </w:pPr>
       <w:r>
         <w:rPr>
           <w:rFonts w:ascii="Times New Roman" w:hAnsi="Times New Roman"/>
@@ -1446,101 +1828,8 @@
           <w:sz w:val="36"/>
           <w:szCs w:val="36"/>
         </w:rPr>
-        <w:t>Práce na projektu</w:t>
-      </w:r>
-    </w:p>
-    <w:p>
-      <w:pPr>
-        <w:pStyle w:val="Normal"/>
-        <w:ind w:hanging="0"/>
-        <w:jc w:val="left"/>
-        <w:rPr>
-          <w:b w:val="false"/>
-          <w:b w:val="false"/>
-          <w:bCs w:val="false"/>
-          <w:sz w:val="24"/>
-          <w:szCs w:val="24"/>
-        </w:rPr>
-      </w:pPr>
-      <w:r>
-        <w:rPr>
-          <w:rFonts w:ascii="Times New Roman" w:hAnsi="Times New Roman"/>
-          <w:b w:val="false"/>
-          <w:bCs w:val="false"/>
-          <w:sz w:val="24"/>
-          <w:szCs w:val="24"/>
-        </w:rPr>
-        <w:t xml:space="preserve">Nejdříve se rozdělili moduly, na kterých se začalo pracovat. Jakmile byly tyto moduly hotovy a otestovány, začalo se pracovat na dalších modulech. V průběhu práce na jednotlivých modulech se náš tým několikrát sešel k prodiskutování průběhu vývoje a potřebných změn v implementaci již implementovaných modulů. </w:t>
-      </w:r>
-    </w:p>
-    <w:p>
-      <w:pPr>
-        <w:pStyle w:val="Normal"/>
-        <w:ind w:hanging="0"/>
-        <w:jc w:val="left"/>
-        <w:rPr/>
-      </w:pPr>
-      <w:r>
-        <w:rPr>
-          <w:rFonts w:ascii="Times New Roman" w:hAnsi="Times New Roman"/>
-          <w:b w:val="false"/>
-          <w:bCs w:val="false"/>
-          <w:sz w:val="24"/>
-          <w:szCs w:val="24"/>
-        </w:rPr>
-        <w:t xml:space="preserve">Pokud nebyla možnost se sejít nebo bylo potřeba něco rychleji sdělit ostatním členům týmu, případně se na něco zeptat, využíval se ke komunikaci společný chat a soukromá skupina na sociální síti Facebook nebo email. </w:t>
-      </w:r>
-    </w:p>
-    <w:p>
-      <w:pPr>
-        <w:pStyle w:val="Normal"/>
-        <w:ind w:hanging="0"/>
-        <w:jc w:val="left"/>
-        <w:rPr/>
-      </w:pPr>
-      <w:r>
-        <w:rPr>
-          <w:rFonts w:ascii="Times New Roman" w:hAnsi="Times New Roman"/>
-          <w:b w:val="false"/>
-          <w:bCs w:val="false"/>
-          <w:sz w:val="24"/>
-          <w:szCs w:val="24"/>
-        </w:rPr>
-        <w:t>Po implementování všech modulů a sestavení projektu proběhlo závěrečné testování interpretu jako celku</w:t>
-      </w:r>
-      <w:r>
-        <w:rPr>
-          <w:rFonts w:ascii="Times New Roman" w:hAnsi="Times New Roman"/>
-          <w:b w:val="false"/>
-          <w:bCs w:val="false"/>
-          <w:sz w:val="24"/>
-          <w:szCs w:val="24"/>
-        </w:rPr>
-        <w:t xml:space="preserve"> za použití námi vytvořených zdrojových kódů v IFJ16.</w:t>
-      </w:r>
-    </w:p>
-    <w:p>
-      <w:pPr>
-        <w:pStyle w:val="Normal"/>
-        <w:ind w:hanging="0"/>
-        <w:jc w:val="left"/>
-        <w:rPr>
-          <w:rFonts w:ascii="Times New Roman" w:hAnsi="Times New Roman"/>
-        </w:rPr>
-      </w:pPr>
-      <w:r>
-        <w:rPr>
-          <w:rFonts w:ascii="Times New Roman" w:hAnsi="Times New Roman"/>
-        </w:rPr>
-      </w:r>
-    </w:p>
-    <w:p>
-      <w:pPr>
-        <w:pStyle w:val="Normal"/>
-        <w:ind w:hanging="0"/>
-        <w:jc w:val="left"/>
-        <w:rPr/>
-      </w:pPr>
+        <w:t>8</w:t>
+      </w:r>
       <w:r>
         <w:rPr>
           <w:rFonts w:ascii="Times New Roman" w:hAnsi="Times New Roman"/>
@@ -1549,7 +1838,7 @@
           <w:sz w:val="36"/>
           <w:szCs w:val="36"/>
         </w:rPr>
-        <w:t>7</w:t>
+        <w:t xml:space="preserve">. </w:t>
       </w:r>
       <w:r>
         <w:rPr>
@@ -1559,6 +1848,883 @@
           <w:sz w:val="36"/>
           <w:szCs w:val="36"/>
         </w:rPr>
+        <w:t>Rozdělení práce</w:t>
+      </w:r>
+    </w:p>
+    <w:p>
+      <w:pPr>
+        <w:pStyle w:val="Normal"/>
+        <w:ind w:hanging="0"/>
+        <w:jc w:val="left"/>
+        <w:rPr>
+          <w:rFonts w:ascii="Times New Roman" w:hAnsi="Times New Roman"/>
+        </w:rPr>
+      </w:pPr>
+      <w:r>
+        <w:rPr>
+          <w:rFonts w:ascii="Times New Roman" w:hAnsi="Times New Roman"/>
+          <w:b w:val="false"/>
+          <w:bCs w:val="false"/>
+          <w:sz w:val="24"/>
+          <w:szCs w:val="24"/>
+        </w:rPr>
+        <w:t>Lukáš Richt</w:t>
+      </w:r>
+      <w:r>
+        <w:rPr>
+          <w:rFonts w:ascii="Times New Roman" w:hAnsi="Times New Roman"/>
+          <w:b w:val="false"/>
+          <w:bCs w:val="false"/>
+          <w:sz w:val="24"/>
+          <w:szCs w:val="24"/>
+        </w:rPr>
+        <w:t>a</w:t>
+      </w:r>
+      <w:r>
+        <w:rPr>
+          <w:rFonts w:ascii="Times New Roman" w:hAnsi="Times New Roman"/>
+          <w:b w:val="false"/>
+          <w:bCs w:val="false"/>
+          <w:sz w:val="24"/>
+          <w:szCs w:val="24"/>
+        </w:rPr>
+        <w:t xml:space="preserve">rik </w:t>
+      </w:r>
+      <w:r>
+        <w:rPr>
+          <w:rFonts w:ascii="Times New Roman" w:hAnsi="Times New Roman"/>
+          <w:b w:val="false"/>
+          <w:bCs w:val="false"/>
+          <w:sz w:val="24"/>
+          <w:szCs w:val="24"/>
+        </w:rPr>
+        <w:t>(xricht25)</w:t>
+      </w:r>
+      <w:r>
+        <w:rPr>
+          <w:rFonts w:ascii="Times New Roman" w:hAnsi="Times New Roman"/>
+          <w:b w:val="false"/>
+          <w:bCs w:val="false"/>
+          <w:sz w:val="24"/>
+          <w:szCs w:val="24"/>
+        </w:rPr>
+        <w:t xml:space="preserve"> – vedoucí týmu: lexikální analyzátor, syntaktický analyzátor</w:t>
+      </w:r>
+    </w:p>
+    <w:p>
+      <w:pPr>
+        <w:pStyle w:val="Normal"/>
+        <w:ind w:hanging="0"/>
+        <w:jc w:val="left"/>
+        <w:rPr>
+          <w:rFonts w:ascii="Times New Roman" w:hAnsi="Times New Roman"/>
+        </w:rPr>
+      </w:pPr>
+      <w:r>
+        <w:rPr>
+          <w:rFonts w:ascii="Times New Roman" w:hAnsi="Times New Roman"/>
+          <w:b w:val="false"/>
+          <w:bCs w:val="false"/>
+          <w:sz w:val="24"/>
+          <w:szCs w:val="24"/>
+        </w:rPr>
+        <w:t xml:space="preserve">Miloš Molitoris </w:t>
+      </w:r>
+      <w:r>
+        <w:rPr>
+          <w:rFonts w:ascii="Times New Roman" w:hAnsi="Times New Roman"/>
+          <w:b w:val="false"/>
+          <w:bCs w:val="false"/>
+          <w:sz w:val="24"/>
+          <w:szCs w:val="24"/>
+        </w:rPr>
+        <w:t>(xmolit00)</w:t>
+      </w:r>
+      <w:r>
+        <w:rPr>
+          <w:rFonts w:ascii="Times New Roman" w:hAnsi="Times New Roman"/>
+          <w:b w:val="false"/>
+          <w:bCs w:val="false"/>
+          <w:sz w:val="24"/>
+          <w:szCs w:val="24"/>
+        </w:rPr>
+        <w:t xml:space="preserve">: lexikální analyzátor, syntaktický analyzátor, </w:t>
+      </w:r>
+      <w:r>
+        <w:rPr>
+          <w:rFonts w:ascii="Times New Roman" w:hAnsi="Times New Roman"/>
+          <w:b w:val="false"/>
+          <w:bCs w:val="false"/>
+          <w:sz w:val="24"/>
+          <w:szCs w:val="24"/>
+        </w:rPr>
+        <w:t>sémantická analýza, instrukční list</w:t>
+      </w:r>
+    </w:p>
+    <w:p>
+      <w:pPr>
+        <w:pStyle w:val="Normal"/>
+        <w:ind w:hanging="0"/>
+        <w:jc w:val="left"/>
+        <w:rPr>
+          <w:rFonts w:ascii="Times New Roman" w:hAnsi="Times New Roman"/>
+        </w:rPr>
+      </w:pPr>
+      <w:r>
+        <w:rPr>
+          <w:rFonts w:ascii="Times New Roman" w:hAnsi="Times New Roman"/>
+          <w:b w:val="false"/>
+          <w:bCs w:val="false"/>
+          <w:sz w:val="24"/>
+          <w:szCs w:val="24"/>
+        </w:rPr>
+        <w:t xml:space="preserve">Jiří Čechák </w:t>
+      </w:r>
+      <w:r>
+        <w:rPr>
+          <w:rFonts w:ascii="Times New Roman" w:hAnsi="Times New Roman"/>
+          <w:b w:val="false"/>
+          <w:bCs w:val="false"/>
+          <w:sz w:val="24"/>
+          <w:szCs w:val="24"/>
+        </w:rPr>
+        <w:t>(xcecha04)</w:t>
+      </w:r>
+      <w:r>
+        <w:rPr>
+          <w:rFonts w:ascii="Times New Roman" w:hAnsi="Times New Roman"/>
+          <w:b w:val="false"/>
+          <w:bCs w:val="false"/>
+          <w:sz w:val="24"/>
+          <w:szCs w:val="24"/>
+        </w:rPr>
+        <w:t xml:space="preserve">:  algoritmy pro IAL, lexikální analyzátor, vestavěné funkce, správa paměti, tvorba </w:t>
+      </w:r>
+      <w:r>
+        <w:rPr>
+          <w:rFonts w:ascii="Times New Roman" w:hAnsi="Times New Roman"/>
+          <w:b w:val="false"/>
+          <w:bCs w:val="false"/>
+          <w:sz w:val="24"/>
+          <w:szCs w:val="24"/>
+        </w:rPr>
+        <w:t xml:space="preserve">závěrečných </w:t>
+      </w:r>
+      <w:r>
+        <w:rPr>
+          <w:rFonts w:ascii="Times New Roman" w:hAnsi="Times New Roman"/>
+          <w:b w:val="false"/>
+          <w:bCs w:val="false"/>
+          <w:sz w:val="24"/>
+          <w:szCs w:val="24"/>
+        </w:rPr>
+        <w:t>testů, dokumentace</w:t>
+      </w:r>
+    </w:p>
+    <w:p>
+      <w:pPr>
+        <w:pStyle w:val="Normal"/>
+        <w:ind w:hanging="0"/>
+        <w:jc w:val="left"/>
+        <w:rPr>
+          <w:rFonts w:ascii="Times New Roman" w:hAnsi="Times New Roman"/>
+        </w:rPr>
+      </w:pPr>
+      <w:r>
+        <w:rPr>
+          <w:rFonts w:ascii="Times New Roman" w:hAnsi="Times New Roman"/>
+          <w:b w:val="false"/>
+          <w:bCs w:val="false"/>
+          <w:sz w:val="24"/>
+          <w:szCs w:val="24"/>
+        </w:rPr>
+        <w:t xml:space="preserve">Přemysl Mlýnek </w:t>
+      </w:r>
+      <w:r>
+        <w:rPr>
+          <w:rFonts w:ascii="Times New Roman" w:hAnsi="Times New Roman"/>
+          <w:b w:val="false"/>
+          <w:bCs w:val="false"/>
+          <w:sz w:val="24"/>
+          <w:szCs w:val="24"/>
+        </w:rPr>
+        <w:t>(xmlyne04)</w:t>
+      </w:r>
+      <w:r>
+        <w:rPr>
+          <w:rFonts w:ascii="Times New Roman" w:hAnsi="Times New Roman"/>
+          <w:b w:val="false"/>
+          <w:bCs w:val="false"/>
+          <w:sz w:val="24"/>
+          <w:szCs w:val="24"/>
+        </w:rPr>
+        <w:t xml:space="preserve">: vestavěné funkce, tvorba </w:t>
+      </w:r>
+      <w:r>
+        <w:rPr>
+          <w:rFonts w:ascii="Times New Roman" w:hAnsi="Times New Roman"/>
+          <w:b w:val="false"/>
+          <w:bCs w:val="false"/>
+          <w:sz w:val="24"/>
+          <w:szCs w:val="24"/>
+        </w:rPr>
+        <w:t xml:space="preserve">závěrečných </w:t>
+      </w:r>
+      <w:r>
+        <w:rPr>
+          <w:rFonts w:ascii="Times New Roman" w:hAnsi="Times New Roman"/>
+          <w:b w:val="false"/>
+          <w:bCs w:val="false"/>
+          <w:sz w:val="24"/>
+          <w:szCs w:val="24"/>
+        </w:rPr>
+        <w:t xml:space="preserve">testů, </w:t>
+      </w:r>
+      <w:r>
+        <w:rPr>
+          <w:rFonts w:ascii="Times New Roman" w:hAnsi="Times New Roman"/>
+          <w:b w:val="false"/>
+          <w:bCs w:val="false"/>
+          <w:sz w:val="24"/>
+          <w:szCs w:val="24"/>
+        </w:rPr>
+        <w:t>výpomoc na dalších částech</w:t>
+      </w:r>
+    </w:p>
+    <w:p>
+      <w:pPr>
+        <w:pStyle w:val="Normal"/>
+        <w:ind w:hanging="0"/>
+        <w:jc w:val="left"/>
+        <w:rPr>
+          <w:rFonts w:ascii="Times New Roman" w:hAnsi="Times New Roman"/>
+        </w:rPr>
+      </w:pPr>
+      <w:r>
+        <w:rPr>
+          <w:rFonts w:ascii="Times New Roman" w:hAnsi="Times New Roman"/>
+          <w:b w:val="false"/>
+          <w:bCs w:val="false"/>
+          <w:sz w:val="24"/>
+          <w:szCs w:val="24"/>
+        </w:rPr>
+        <w:t xml:space="preserve">Petr Mynarčík </w:t>
+      </w:r>
+      <w:r>
+        <w:rPr>
+          <w:rFonts w:ascii="Times New Roman" w:hAnsi="Times New Roman"/>
+          <w:b w:val="false"/>
+          <w:bCs w:val="false"/>
+          <w:sz w:val="24"/>
+          <w:szCs w:val="24"/>
+        </w:rPr>
+        <w:t>(xmynar05)</w:t>
+      </w:r>
+      <w:r>
+        <w:rPr>
+          <w:rFonts w:ascii="Times New Roman" w:hAnsi="Times New Roman"/>
+          <w:b w:val="false"/>
+          <w:bCs w:val="false"/>
+          <w:sz w:val="24"/>
+          <w:szCs w:val="24"/>
+        </w:rPr>
+        <w:t xml:space="preserve">: interpret, </w:t>
+      </w:r>
+      <w:r>
+        <w:rPr>
+          <w:rFonts w:ascii="Times New Roman" w:hAnsi="Times New Roman"/>
+          <w:b w:val="false"/>
+          <w:bCs w:val="false"/>
+          <w:sz w:val="24"/>
+          <w:szCs w:val="24"/>
+        </w:rPr>
+        <w:t>instrukční list a generátor</w:t>
+      </w:r>
+    </w:p>
+    <w:p>
+      <w:pPr>
+        <w:pStyle w:val="Normal"/>
+        <w:ind w:hanging="0"/>
+        <w:jc w:val="left"/>
+        <w:rPr>
+          <w:rFonts w:ascii="Times New Roman" w:hAnsi="Times New Roman"/>
+        </w:rPr>
+      </w:pPr>
+      <w:r>
+        <w:rPr>
+          <w:rFonts w:ascii="Times New Roman" w:hAnsi="Times New Roman"/>
+          <w:b/>
+          <w:bCs/>
+          <w:sz w:val="36"/>
+          <w:szCs w:val="36"/>
+        </w:rPr>
+        <w:t>9</w:t>
+      </w:r>
+      <w:r>
+        <w:rPr>
+          <w:rFonts w:ascii="Times New Roman" w:hAnsi="Times New Roman"/>
+          <w:b/>
+          <w:bCs/>
+          <w:sz w:val="36"/>
+          <w:szCs w:val="36"/>
+        </w:rPr>
+        <w:t>. Implementovaná rozšíření</w:t>
+      </w:r>
+    </w:p>
+    <w:p>
+      <w:pPr>
+        <w:pStyle w:val="Normal"/>
+        <w:ind w:hanging="0"/>
+        <w:jc w:val="left"/>
+        <w:rPr>
+          <w:rFonts w:ascii="Times New Roman" w:hAnsi="Times New Roman"/>
+        </w:rPr>
+      </w:pPr>
+      <w:r>
+        <w:rPr>
+          <w:rFonts w:ascii="Times New Roman" w:hAnsi="Times New Roman"/>
+          <w:b w:val="false"/>
+          <w:bCs w:val="false"/>
+          <w:sz w:val="24"/>
+          <w:szCs w:val="24"/>
+        </w:rPr>
+        <w:t>UNARY</w:t>
+      </w:r>
+    </w:p>
+    <w:p>
+      <w:pPr>
+        <w:pStyle w:val="Normal"/>
+        <w:ind w:hanging="0"/>
+        <w:jc w:val="left"/>
+        <w:rPr>
+          <w:rFonts w:ascii="Times New Roman" w:hAnsi="Times New Roman"/>
+        </w:rPr>
+      </w:pPr>
+      <w:r>
+        <w:rPr>
+          <w:rFonts w:ascii="Times New Roman" w:hAnsi="Times New Roman"/>
+          <w:b w:val="false"/>
+          <w:bCs w:val="false"/>
+          <w:sz w:val="24"/>
+          <w:szCs w:val="24"/>
+        </w:rPr>
+        <w:t>P</w:t>
+      </w:r>
+      <w:r>
+        <w:rPr>
+          <w:rFonts w:ascii="Times New Roman" w:hAnsi="Times New Roman"/>
+          <w:b w:val="false"/>
+          <w:bCs w:val="false"/>
+          <w:sz w:val="24"/>
+          <w:szCs w:val="24"/>
+        </w:rPr>
+        <w:t>odpora unárního mínus a prefixové i postfixové inkrementace a dekrementace.</w:t>
+      </w:r>
+    </w:p>
+    <w:p>
+      <w:pPr>
+        <w:pStyle w:val="Normal"/>
+        <w:ind w:hanging="0"/>
+        <w:jc w:val="left"/>
+        <w:rPr>
+          <w:rFonts w:ascii="Times New Roman" w:hAnsi="Times New Roman"/>
+        </w:rPr>
+      </w:pPr>
+      <w:r>
+        <w:rPr>
+          <w:rFonts w:ascii="Times New Roman" w:hAnsi="Times New Roman"/>
+          <w:b w:val="false"/>
+          <w:bCs w:val="false"/>
+          <w:sz w:val="24"/>
+          <w:szCs w:val="24"/>
+        </w:rPr>
+        <w:t>Jednotlivé operátory jsou získány jako tokeny z lexikálního analyzátoru</w:t>
+      </w:r>
+      <w:r>
+        <w:rPr>
+          <w:rFonts w:ascii="Times New Roman" w:hAnsi="Times New Roman"/>
+          <w:b w:val="false"/>
+          <w:bCs w:val="false"/>
+          <w:sz w:val="24"/>
+          <w:szCs w:val="24"/>
+        </w:rPr>
+        <w:t xml:space="preserve"> a pravidla pro práci s nimi jsou uloženy v precedenční tabulce. </w:t>
+      </w:r>
+      <w:r>
+        <w:rPr>
+          <w:rFonts w:ascii="Times New Roman" w:hAnsi="Times New Roman"/>
+          <w:b w:val="false"/>
+          <w:bCs w:val="false"/>
+          <w:sz w:val="24"/>
+          <w:szCs w:val="24"/>
+        </w:rPr>
+        <w:t>Prefixov</w:t>
+      </w:r>
+      <w:r>
+        <w:rPr>
+          <w:rFonts w:ascii="Times New Roman" w:hAnsi="Times New Roman"/>
+          <w:b w:val="false"/>
+          <w:bCs w:val="false"/>
+          <w:sz w:val="24"/>
+          <w:szCs w:val="24"/>
+        </w:rPr>
+        <w:t>é</w:t>
+      </w:r>
+      <w:r>
+        <w:rPr>
+          <w:rFonts w:ascii="Times New Roman" w:hAnsi="Times New Roman"/>
+          <w:b w:val="false"/>
+          <w:bCs w:val="false"/>
+          <w:sz w:val="24"/>
+          <w:szCs w:val="24"/>
+        </w:rPr>
+        <w:t xml:space="preserve"> inkrementac</w:t>
+      </w:r>
+      <w:r>
+        <w:rPr>
+          <w:rFonts w:ascii="Times New Roman" w:hAnsi="Times New Roman"/>
+          <w:b w:val="false"/>
+          <w:bCs w:val="false"/>
+          <w:sz w:val="24"/>
+          <w:szCs w:val="24"/>
+        </w:rPr>
+        <w:t>e</w:t>
+      </w:r>
+      <w:r>
+        <w:rPr>
+          <w:rFonts w:ascii="Times New Roman" w:hAnsi="Times New Roman"/>
+          <w:b w:val="false"/>
+          <w:bCs w:val="false"/>
+          <w:sz w:val="24"/>
+          <w:szCs w:val="24"/>
+        </w:rPr>
+        <w:t xml:space="preserve"> a dekrementace </w:t>
+      </w:r>
+      <w:r>
+        <w:rPr>
+          <w:rFonts w:ascii="Times New Roman" w:hAnsi="Times New Roman"/>
+          <w:b w:val="false"/>
+          <w:bCs w:val="false"/>
+          <w:sz w:val="24"/>
+          <w:szCs w:val="24"/>
+        </w:rPr>
+        <w:t>jsou provedeny</w:t>
+      </w:r>
+      <w:r>
+        <w:rPr>
+          <w:rFonts w:ascii="Times New Roman" w:hAnsi="Times New Roman"/>
+          <w:b w:val="false"/>
+          <w:bCs w:val="false"/>
+          <w:sz w:val="24"/>
+          <w:szCs w:val="24"/>
+        </w:rPr>
+        <w:t xml:space="preserve"> před vyhodnocením celého výrazu. Postfixov</w:t>
+      </w:r>
+      <w:r>
+        <w:rPr>
+          <w:rFonts w:ascii="Times New Roman" w:hAnsi="Times New Roman"/>
+          <w:b w:val="false"/>
+          <w:bCs w:val="false"/>
+          <w:sz w:val="24"/>
+          <w:szCs w:val="24"/>
+        </w:rPr>
+        <w:t>é</w:t>
+      </w:r>
+      <w:r>
+        <w:rPr>
+          <w:rFonts w:ascii="Times New Roman" w:hAnsi="Times New Roman"/>
+          <w:b w:val="false"/>
+          <w:bCs w:val="false"/>
+          <w:sz w:val="24"/>
+          <w:szCs w:val="24"/>
+        </w:rPr>
+        <w:t xml:space="preserve"> inkrementace </w:t>
+      </w:r>
+      <w:r>
+        <w:rPr>
+          <w:rFonts w:ascii="Times New Roman" w:hAnsi="Times New Roman"/>
+          <w:b w:val="false"/>
+          <w:bCs w:val="false"/>
+          <w:sz w:val="24"/>
+          <w:szCs w:val="24"/>
+        </w:rPr>
+        <w:t>a dekrementace</w:t>
+      </w:r>
+      <w:r>
+        <w:rPr>
+          <w:rFonts w:ascii="Times New Roman" w:hAnsi="Times New Roman"/>
+          <w:b w:val="false"/>
+          <w:bCs w:val="false"/>
+          <w:sz w:val="24"/>
+          <w:szCs w:val="24"/>
+        </w:rPr>
+        <w:t xml:space="preserve"> j</w:t>
+      </w:r>
+      <w:r>
+        <w:rPr>
+          <w:rFonts w:ascii="Times New Roman" w:hAnsi="Times New Roman"/>
+          <w:b w:val="false"/>
+          <w:bCs w:val="false"/>
+          <w:sz w:val="24"/>
+          <w:szCs w:val="24"/>
+        </w:rPr>
+        <w:t>sou</w:t>
+      </w:r>
+      <w:r>
+        <w:rPr>
+          <w:rFonts w:ascii="Times New Roman" w:hAnsi="Times New Roman"/>
+          <w:b w:val="false"/>
+          <w:bCs w:val="false"/>
+          <w:sz w:val="24"/>
+          <w:szCs w:val="24"/>
+        </w:rPr>
+        <w:t xml:space="preserve"> proveden</w:t>
+      </w:r>
+      <w:r>
+        <w:rPr>
+          <w:rFonts w:ascii="Times New Roman" w:hAnsi="Times New Roman"/>
+          <w:b w:val="false"/>
+          <w:bCs w:val="false"/>
+          <w:sz w:val="24"/>
+          <w:szCs w:val="24"/>
+        </w:rPr>
+        <w:t>y</w:t>
+      </w:r>
+      <w:r>
+        <w:rPr>
+          <w:rFonts w:ascii="Times New Roman" w:hAnsi="Times New Roman"/>
+          <w:b w:val="false"/>
+          <w:bCs w:val="false"/>
+          <w:sz w:val="24"/>
+          <w:szCs w:val="24"/>
+        </w:rPr>
+        <w:t xml:space="preserve"> postupně po vyhodnocení celého výrazu.</w:t>
+      </w:r>
+    </w:p>
+    <w:p>
+      <w:pPr>
+        <w:pStyle w:val="Normal"/>
+        <w:ind w:hanging="0"/>
+        <w:jc w:val="left"/>
+        <w:rPr>
+          <w:rFonts w:ascii="Times New Roman" w:hAnsi="Times New Roman"/>
+        </w:rPr>
+      </w:pPr>
+      <w:r>
+        <w:rPr>
+          <w:rFonts w:ascii="Times New Roman" w:hAnsi="Times New Roman"/>
+          <w:b w:val="false"/>
+          <w:bCs w:val="false"/>
+          <w:sz w:val="24"/>
+          <w:szCs w:val="24"/>
+        </w:rPr>
+        <w:t>BASE</w:t>
+      </w:r>
+    </w:p>
+    <w:p>
+      <w:pPr>
+        <w:pStyle w:val="Normal"/>
+        <w:ind w:hanging="0"/>
+        <w:jc w:val="left"/>
+        <w:rPr>
+          <w:rFonts w:ascii="Times New Roman" w:hAnsi="Times New Roman"/>
+        </w:rPr>
+      </w:pPr>
+      <w:r>
+        <w:rPr>
+          <w:rFonts w:ascii="Times New Roman" w:hAnsi="Times New Roman"/>
+          <w:b w:val="false"/>
+          <w:bCs w:val="false"/>
+          <w:sz w:val="24"/>
+          <w:szCs w:val="24"/>
+        </w:rPr>
+        <w:t>P</w:t>
+      </w:r>
+      <w:r>
+        <w:rPr>
+          <w:rFonts w:ascii="Times New Roman" w:hAnsi="Times New Roman"/>
+          <w:b w:val="false"/>
+          <w:bCs w:val="false"/>
+          <w:sz w:val="24"/>
+          <w:szCs w:val="24"/>
+        </w:rPr>
+        <w:t xml:space="preserve">odpora celých čísel zadaných ve dvojkové, osmičkové a šestnáctkové soustavě a desetinných čísel zadaných v šestnáctkové soustavě </w:t>
+      </w:r>
+      <w:r>
+        <w:rPr>
+          <w:rFonts w:ascii="Times New Roman" w:hAnsi="Times New Roman"/>
+          <w:b w:val="false"/>
+          <w:bCs w:val="false"/>
+          <w:sz w:val="24"/>
+          <w:szCs w:val="24"/>
+        </w:rPr>
+        <w:t>s možností použití znaku ‘_‘, jako oddělovač číslic pro zpřehlednění zápisu ve všech soustavách, tedy i desítkové.</w:t>
+      </w:r>
+    </w:p>
+    <w:p>
+      <w:pPr>
+        <w:pStyle w:val="Normal"/>
+        <w:ind w:hanging="0"/>
+        <w:jc w:val="left"/>
+        <w:rPr>
+          <w:rFonts w:ascii="Times New Roman" w:hAnsi="Times New Roman"/>
+        </w:rPr>
+      </w:pPr>
+      <w:r>
+        <w:rPr>
+          <w:rFonts w:ascii="Times New Roman" w:hAnsi="Times New Roman"/>
+          <w:b w:val="false"/>
+          <w:bCs w:val="false"/>
+          <w:sz w:val="24"/>
+          <w:szCs w:val="24"/>
+        </w:rPr>
+        <w:t>FUNEXP</w:t>
+      </w:r>
+    </w:p>
+    <w:p>
+      <w:pPr>
+        <w:pStyle w:val="Normal"/>
+        <w:ind w:hanging="0"/>
+        <w:jc w:val="left"/>
+        <w:rPr>
+          <w:rFonts w:ascii="Times New Roman" w:hAnsi="Times New Roman"/>
+        </w:rPr>
+      </w:pPr>
+      <w:r>
+        <w:rPr>
+          <w:rFonts w:ascii="Times New Roman" w:hAnsi="Times New Roman"/>
+          <w:b w:val="false"/>
+          <w:bCs w:val="false"/>
+          <w:sz w:val="24"/>
+          <w:szCs w:val="24"/>
+        </w:rPr>
+        <w:t>P</w:t>
+      </w:r>
+      <w:r>
+        <w:rPr>
+          <w:rFonts w:ascii="Times New Roman" w:hAnsi="Times New Roman"/>
+          <w:b w:val="false"/>
+          <w:bCs w:val="false"/>
+          <w:sz w:val="24"/>
+          <w:szCs w:val="24"/>
+        </w:rPr>
+        <w:t xml:space="preserve">odpora volání statických funkcí uvnitř výrazu </w:t>
+      </w:r>
+      <w:r>
+        <w:rPr>
+          <w:rFonts w:ascii="Times New Roman" w:hAnsi="Times New Roman"/>
+          <w:b w:val="false"/>
+          <w:bCs w:val="false"/>
+          <w:sz w:val="24"/>
+          <w:szCs w:val="24"/>
+        </w:rPr>
+        <w:t>a parametry funkcí mohou být zapsány jako výrazy.</w:t>
+      </w:r>
+    </w:p>
+    <w:p>
+      <w:pPr>
+        <w:pStyle w:val="Normal"/>
+        <w:ind w:hanging="0"/>
+        <w:jc w:val="left"/>
+        <w:rPr>
+          <w:rFonts w:ascii="Times New Roman" w:hAnsi="Times New Roman"/>
+        </w:rPr>
+      </w:pPr>
+      <w:r>
+        <w:rPr>
+          <w:rFonts w:ascii="Times New Roman" w:hAnsi="Times New Roman"/>
+          <w:b w:val="false"/>
+          <w:bCs w:val="false"/>
+          <w:sz w:val="24"/>
+          <w:szCs w:val="24"/>
+        </w:rPr>
+        <w:t>SIMPLE</w:t>
+      </w:r>
+    </w:p>
+    <w:p>
+      <w:pPr>
+        <w:pStyle w:val="Normal"/>
+        <w:ind w:hanging="0"/>
+        <w:jc w:val="left"/>
+        <w:rPr>
+          <w:rFonts w:ascii="Times New Roman" w:hAnsi="Times New Roman"/>
+        </w:rPr>
+      </w:pPr>
+      <w:r>
+        <w:rPr>
+          <w:rFonts w:ascii="Times New Roman" w:hAnsi="Times New Roman"/>
+          <w:b w:val="false"/>
+          <w:bCs w:val="false"/>
+          <w:sz w:val="24"/>
+          <w:szCs w:val="24"/>
+        </w:rPr>
+        <w:t>P</w:t>
+      </w:r>
+      <w:r>
+        <w:rPr>
+          <w:rFonts w:ascii="Times New Roman" w:hAnsi="Times New Roman"/>
+          <w:b w:val="false"/>
+          <w:bCs w:val="false"/>
+          <w:sz w:val="24"/>
+          <w:szCs w:val="24"/>
+        </w:rPr>
+        <w:t xml:space="preserve">odpora podmíněných příkazů if i bez části else. </w:t>
+      </w:r>
+      <w:r>
+        <w:rPr>
+          <w:rFonts w:ascii="Times New Roman" w:hAnsi="Times New Roman"/>
+          <w:b w:val="false"/>
+          <w:bCs w:val="false"/>
+          <w:sz w:val="24"/>
+          <w:szCs w:val="24"/>
+        </w:rPr>
+        <w:t>V podmíněných příkazech a cyklech lze místo složeného příkazu v složených závorkách použít i jednořádkový příkaz.</w:t>
+      </w:r>
+    </w:p>
+    <w:p>
+      <w:pPr>
+        <w:pStyle w:val="Normal"/>
+        <w:ind w:hanging="0"/>
+        <w:jc w:val="left"/>
+        <w:rPr>
+          <w:rFonts w:ascii="Times New Roman" w:hAnsi="Times New Roman"/>
+        </w:rPr>
+      </w:pPr>
+      <w:r>
+        <w:rPr>
+          <w:rFonts w:ascii="Times New Roman" w:hAnsi="Times New Roman"/>
+          <w:b w:val="false"/>
+          <w:bCs w:val="false"/>
+          <w:sz w:val="24"/>
+          <w:szCs w:val="24"/>
+        </w:rPr>
+        <w:t>BOOLOP</w:t>
+      </w:r>
+    </w:p>
+    <w:p>
+      <w:pPr>
+        <w:pStyle w:val="Normal"/>
+        <w:ind w:hanging="0"/>
+        <w:jc w:val="left"/>
+        <w:rPr>
+          <w:rFonts w:ascii="Times New Roman" w:hAnsi="Times New Roman"/>
+        </w:rPr>
+      </w:pPr>
+      <w:r>
+        <w:rPr>
+          <w:rFonts w:ascii="Times New Roman" w:hAnsi="Times New Roman"/>
+          <w:b w:val="false"/>
+          <w:bCs w:val="false"/>
+          <w:sz w:val="24"/>
+          <w:szCs w:val="24"/>
+        </w:rPr>
+        <w:t>P</w:t>
+      </w:r>
+      <w:r>
+        <w:rPr>
+          <w:rFonts w:ascii="Times New Roman" w:hAnsi="Times New Roman"/>
+          <w:b w:val="false"/>
+          <w:bCs w:val="false"/>
+          <w:sz w:val="24"/>
+          <w:szCs w:val="24"/>
+        </w:rPr>
+        <w:t xml:space="preserve">odpora typu boolean, </w:t>
+      </w:r>
+      <w:r>
+        <w:rPr>
+          <w:rFonts w:ascii="Times New Roman" w:hAnsi="Times New Roman"/>
+          <w:b w:val="false"/>
+          <w:bCs w:val="false"/>
+          <w:sz w:val="24"/>
+          <w:szCs w:val="24"/>
+        </w:rPr>
+        <w:t>jeho definice a výpis</w:t>
+      </w:r>
+      <w:r>
+        <w:rPr>
+          <w:rFonts w:ascii="Times New Roman" w:hAnsi="Times New Roman"/>
+          <w:b w:val="false"/>
+          <w:bCs w:val="false"/>
+          <w:sz w:val="24"/>
+          <w:szCs w:val="24"/>
+        </w:rPr>
+        <w:t xml:space="preserve">, </w:t>
+      </w:r>
+      <w:r>
+        <w:rPr>
+          <w:rFonts w:ascii="Times New Roman" w:hAnsi="Times New Roman"/>
+          <w:b w:val="false"/>
+          <w:bCs w:val="false"/>
+          <w:sz w:val="24"/>
+          <w:szCs w:val="24"/>
+        </w:rPr>
+        <w:t xml:space="preserve">booleovských </w:t>
+      </w:r>
+      <w:r>
+        <w:rPr>
+          <w:rFonts w:ascii="Times New Roman" w:hAnsi="Times New Roman"/>
+          <w:b w:val="false"/>
+          <w:bCs w:val="false"/>
+          <w:sz w:val="24"/>
+          <w:szCs w:val="24"/>
+        </w:rPr>
+        <w:t xml:space="preserve">výrazů, </w:t>
+      </w:r>
+      <w:r>
+        <w:rPr>
+          <w:rFonts w:ascii="Times New Roman" w:hAnsi="Times New Roman"/>
+          <w:b w:val="false"/>
+          <w:bCs w:val="false"/>
+          <w:sz w:val="24"/>
+          <w:szCs w:val="24"/>
+        </w:rPr>
+        <w:t>hodnot true a false, operátorů ‘!‘ (negace), ‘||‘ (or) a ‘&amp;&amp;‘ (and).</w:t>
+      </w:r>
+    </w:p>
+    <w:p>
+      <w:pPr>
+        <w:pStyle w:val="Normal"/>
+        <w:ind w:hanging="0"/>
+        <w:jc w:val="left"/>
+        <w:rPr>
+          <w:b w:val="false"/>
+          <w:b w:val="false"/>
+          <w:bCs w:val="false"/>
+          <w:sz w:val="24"/>
+          <w:szCs w:val="24"/>
+        </w:rPr>
+      </w:pPr>
+      <w:r>
+        <w:rPr>
+          <w:rFonts w:ascii="Times New Roman" w:hAnsi="Times New Roman"/>
+        </w:rPr>
+      </w:r>
+    </w:p>
+    <w:p>
+      <w:pPr>
+        <w:pStyle w:val="Normal"/>
+        <w:ind w:hanging="0"/>
+        <w:jc w:val="left"/>
+        <w:rPr/>
+      </w:pPr>
+      <w:r>
+        <w:rPr>
+          <w:rFonts w:ascii="Times New Roman" w:hAnsi="Times New Roman"/>
+          <w:b/>
+          <w:bCs/>
+          <w:sz w:val="36"/>
+          <w:szCs w:val="36"/>
+        </w:rPr>
+        <w:t>10</w:t>
+      </w:r>
+      <w:r>
+        <w:rPr>
+          <w:rFonts w:ascii="Times New Roman" w:hAnsi="Times New Roman"/>
+          <w:b/>
+          <w:bCs/>
+          <w:sz w:val="36"/>
+          <w:szCs w:val="36"/>
+        </w:rPr>
         <w:t>. Závěr</w:t>
       </w:r>
     </w:p>
@@ -1578,7 +2744,107 @@
           <w:sz w:val="24"/>
           <w:szCs w:val="24"/>
         </w:rPr>
-        <w:t xml:space="preserve">Prací na tomto projektu, jsme získali nové zkušenosti v programování v jazyce C, a také velkou zkušenost práce v malém týmu a komunikace s ostatními členy týmu. </w:t>
+        <w:t xml:space="preserve">Prací na tomto projektu jsme </w:t>
+      </w:r>
+      <w:r>
+        <w:rPr>
+          <w:rFonts w:ascii="Times New Roman" w:hAnsi="Times New Roman"/>
+          <w:b w:val="false"/>
+          <w:bCs w:val="false"/>
+          <w:sz w:val="24"/>
+          <w:szCs w:val="24"/>
+        </w:rPr>
+        <w:t xml:space="preserve">si ověřili své znalosti </w:t>
+      </w:r>
+      <w:r>
+        <w:rPr>
+          <w:rFonts w:ascii="Times New Roman" w:hAnsi="Times New Roman"/>
+          <w:b w:val="false"/>
+          <w:bCs w:val="false"/>
+          <w:sz w:val="24"/>
+          <w:szCs w:val="24"/>
+        </w:rPr>
+        <w:t xml:space="preserve">v programování v jazyce C </w:t>
+      </w:r>
+      <w:r>
+        <w:rPr>
+          <w:rFonts w:ascii="Times New Roman" w:hAnsi="Times New Roman"/>
+          <w:b w:val="false"/>
+          <w:bCs w:val="false"/>
+          <w:sz w:val="24"/>
+          <w:szCs w:val="24"/>
+        </w:rPr>
+        <w:t>a získal</w:t>
+      </w:r>
+      <w:r>
+        <w:rPr>
+          <w:rFonts w:ascii="Times New Roman" w:hAnsi="Times New Roman"/>
+          <w:b w:val="false"/>
+          <w:bCs w:val="false"/>
+          <w:sz w:val="24"/>
+          <w:szCs w:val="24"/>
+        </w:rPr>
+        <w:t>i</w:t>
+      </w:r>
+      <w:r>
+        <w:rPr>
+          <w:rFonts w:ascii="Times New Roman" w:hAnsi="Times New Roman"/>
+          <w:b w:val="false"/>
+          <w:bCs w:val="false"/>
+          <w:sz w:val="24"/>
+          <w:szCs w:val="24"/>
+        </w:rPr>
+        <w:t xml:space="preserve"> i mnoho nových. Dále jsme mohli aplikovat své nově získané teoretické znalosti z předmětu IFJ a teoretické i částečně praktické znalosti (díky projektům v průběhu semestru) z předmětu IAL. Dále jsme všichni obohaceni o</w:t>
+      </w:r>
+      <w:r>
+        <w:rPr>
+          <w:rFonts w:ascii="Times New Roman" w:hAnsi="Times New Roman"/>
+          <w:b w:val="false"/>
+          <w:bCs w:val="false"/>
+          <w:sz w:val="24"/>
+          <w:szCs w:val="24"/>
+        </w:rPr>
+        <w:t xml:space="preserve"> velkou zkušenost práce v malém týmu a komunikace s ostatními členy týmu </w:t>
+      </w:r>
+      <w:r>
+        <w:rPr>
+          <w:rFonts w:ascii="Times New Roman" w:hAnsi="Times New Roman"/>
+          <w:b w:val="false"/>
+          <w:bCs w:val="false"/>
+          <w:sz w:val="24"/>
+          <w:szCs w:val="24"/>
+        </w:rPr>
+        <w:t xml:space="preserve">a v neposlední řadě jsme si vyzkoušeli </w:t>
+      </w:r>
+      <w:r>
+        <w:rPr>
+          <w:rFonts w:ascii="Times New Roman" w:hAnsi="Times New Roman"/>
+          <w:b w:val="false"/>
+          <w:bCs w:val="false"/>
+          <w:sz w:val="24"/>
+          <w:szCs w:val="24"/>
+        </w:rPr>
+        <w:t xml:space="preserve">práci se zálohovacím systémem </w:t>
+      </w:r>
+      <w:r>
+        <w:rPr>
+          <w:rFonts w:ascii="Times New Roman" w:hAnsi="Times New Roman"/>
+          <w:b w:val="false"/>
+          <w:bCs w:val="false"/>
+          <w:sz w:val="24"/>
+          <w:szCs w:val="24"/>
+        </w:rPr>
+        <w:t>GitHub</w:t>
+      </w:r>
+      <w:r>
+        <w:rPr>
+          <w:rFonts w:ascii="Times New Roman" w:hAnsi="Times New Roman"/>
+          <w:b w:val="false"/>
+          <w:bCs w:val="false"/>
+          <w:sz w:val="24"/>
+          <w:szCs w:val="24"/>
+        </w:rPr>
+        <w:t>.</w:t>
       </w:r>
     </w:p>
     <w:sectPr>
@@ -1606,7 +2872,7 @@
       <mc:AlternateContent>
         <mc:Choice Requires="wps">
           <w:drawing>
-            <wp:anchor behindDoc="1" distT="0" distB="0" distL="0" distR="0" simplePos="0" locked="0" layoutInCell="1" allowOverlap="1" relativeHeight="6">
+            <wp:anchor behindDoc="1" distT="0" distB="0" distL="0" distR="0" simplePos="0" locked="0" layoutInCell="1" allowOverlap="1" relativeHeight="7">
               <wp:simplePos x="0" y="0"/>
               <wp:positionH relativeFrom="margin">
                 <wp:align>center</wp:align>
@@ -1614,7 +2880,7 @@
               <wp:positionV relativeFrom="paragraph">
                 <wp:posOffset>635</wp:posOffset>
               </wp:positionV>
-              <wp:extent cx="17780" cy="161925"/>
+              <wp:extent cx="19050" cy="161925"/>
               <wp:effectExtent l="0" t="0" r="0" b="0"/>
               <wp:wrapTopAndBottom/>
               <wp:docPr id="2" name="Rámec1"/>
@@ -1625,7 +2891,7 @@
                     <wps:spPr>
                       <a:xfrm>
                         <a:off x="0" y="0"/>
-                        <a:ext cx="17280" cy="161280"/>
+                        <a:ext cx="18360" cy="161280"/>
                       </a:xfrm>
                       <a:prstGeom prst="rect">
                         <a:avLst/>
@@ -1670,7 +2936,7 @@
         </mc:Choice>
         <mc:Fallback>
           <w:pict>
-            <v:rect id="shape_0" ID="Rámec1" stroked="f" style="position:absolute;margin-left:226.1pt;margin-top:0.05pt;width:1.3pt;height:12.65pt;mso-position-horizontal:center;mso-position-horizontal-relative:margin">
+            <v:rect id="shape_0" ID="Rámec1" stroked="f" style="position:absolute;margin-left:226.05pt;margin-top:0.05pt;width:1.4pt;height:12.65pt;mso-position-horizontal:center;mso-position-horizontal-relative:margin">
               <w10:wrap type="none"/>
               <v:fill o:detectmouseclick="t" on="false"/>
               <v:stroke color="#3465a4" joinstyle="round" endcap="flat"/>

</xml_diff>